<commit_message>
/ grammar / table of content
</commit_message>
<xml_diff>
--- a/rapport-des-tests.docx
+++ b/rapport-des-tests.docx
@@ -41,7 +41,7 @@
           <w:lang w:val="fr-FR"/>
         </w:rPr>
       </w:pPr>
-      <w:bookmarkStart w:id="0" w:name="_Toc449634082"/>
+      <w:bookmarkStart w:id="0" w:name="_Toc449645147"/>
       <w:r>
         <w:rPr>
           <w:lang w:val="fr-FR"/>
@@ -61,7 +61,7 @@
           <w:noProof/>
           <w:sz w:val="24"/>
           <w:szCs w:val="24"/>
-          <w:lang w:val="fr-FR"/>
+          <w:lang w:val="en-US"/>
         </w:rPr>
       </w:pPr>
       <w:r>
@@ -82,7 +82,7 @@
         </w:rPr>
         <w:fldChar w:fldCharType="separate"/>
       </w:r>
-      <w:hyperlink w:anchor="_Toc449634082" w:history="1">
+      <w:hyperlink w:anchor="_Toc449645147" w:history="1">
         <w:r>
           <w:rPr>
             <w:rStyle w:val="Hyperlink"/>
@@ -95,7 +95,6 @@
           <w:rPr>
             <w:noProof/>
             <w:webHidden/>
-            <w:lang w:val="fr-FR"/>
           </w:rPr>
           <w:tab/>
         </w:r>
@@ -103,7 +102,6 @@
           <w:rPr>
             <w:noProof/>
             <w:webHidden/>
-            <w:lang w:val="fr-FR"/>
           </w:rPr>
           <w:fldChar w:fldCharType="begin"/>
         </w:r>
@@ -111,22 +109,19 @@
           <w:rPr>
             <w:noProof/>
             <w:webHidden/>
-            <w:lang w:val="fr-FR"/>
-          </w:rPr>
-          <w:instrText xml:space="preserve"> PAGEREF _Toc449634082 \h </w:instrText>
-        </w:r>
-        <w:r>
-          <w:rPr>
-            <w:noProof/>
-            <w:webHidden/>
-            <w:lang w:val="fr-FR"/>
-          </w:rPr>
-        </w:r>
-        <w:r>
-          <w:rPr>
-            <w:noProof/>
-            <w:webHidden/>
-            <w:lang w:val="fr-FR"/>
+          </w:rPr>
+          <w:instrText xml:space="preserve"> PAGEREF _Toc449645147 \h </w:instrText>
+        </w:r>
+        <w:r>
+          <w:rPr>
+            <w:noProof/>
+            <w:webHidden/>
+          </w:rPr>
+        </w:r>
+        <w:r>
+          <w:rPr>
+            <w:noProof/>
+            <w:webHidden/>
           </w:rPr>
           <w:fldChar w:fldCharType="separate"/>
         </w:r>
@@ -134,7 +129,6 @@
           <w:rPr>
             <w:noProof/>
             <w:webHidden/>
-            <w:lang w:val="fr-FR"/>
           </w:rPr>
           <w:t>1</w:t>
         </w:r>
@@ -142,7 +136,6 @@
           <w:rPr>
             <w:noProof/>
             <w:webHidden/>
-            <w:lang w:val="fr-FR"/>
           </w:rPr>
           <w:fldChar w:fldCharType="end"/>
         </w:r>
@@ -159,10 +152,10 @@
           <w:noProof/>
           <w:sz w:val="24"/>
           <w:szCs w:val="24"/>
-          <w:lang w:val="fr-FR"/>
-        </w:rPr>
-      </w:pPr>
-      <w:hyperlink w:anchor="_Toc449634083" w:history="1">
+          <w:lang w:val="en-US"/>
+        </w:rPr>
+      </w:pPr>
+      <w:hyperlink w:anchor="_Toc449645148" w:history="1">
         <w:r>
           <w:rPr>
             <w:rStyle w:val="Hyperlink"/>
@@ -175,7 +168,6 @@
           <w:rPr>
             <w:noProof/>
             <w:webHidden/>
-            <w:lang w:val="fr-FR"/>
           </w:rPr>
           <w:tab/>
         </w:r>
@@ -183,7 +175,6 @@
           <w:rPr>
             <w:noProof/>
             <w:webHidden/>
-            <w:lang w:val="fr-FR"/>
           </w:rPr>
           <w:fldChar w:fldCharType="begin"/>
         </w:r>
@@ -191,22 +182,19 @@
           <w:rPr>
             <w:noProof/>
             <w:webHidden/>
-            <w:lang w:val="fr-FR"/>
-          </w:rPr>
-          <w:instrText xml:space="preserve"> PAGEREF _Toc449634083 \h </w:instrText>
-        </w:r>
-        <w:r>
-          <w:rPr>
-            <w:noProof/>
-            <w:webHidden/>
-            <w:lang w:val="fr-FR"/>
-          </w:rPr>
-        </w:r>
-        <w:r>
-          <w:rPr>
-            <w:noProof/>
-            <w:webHidden/>
-            <w:lang w:val="fr-FR"/>
+          </w:rPr>
+          <w:instrText xml:space="preserve"> PAGEREF _Toc449645148 \h </w:instrText>
+        </w:r>
+        <w:r>
+          <w:rPr>
+            <w:noProof/>
+            <w:webHidden/>
+          </w:rPr>
+        </w:r>
+        <w:r>
+          <w:rPr>
+            <w:noProof/>
+            <w:webHidden/>
           </w:rPr>
           <w:fldChar w:fldCharType="separate"/>
         </w:r>
@@ -214,7 +202,6 @@
           <w:rPr>
             <w:noProof/>
             <w:webHidden/>
-            <w:lang w:val="fr-FR"/>
           </w:rPr>
           <w:t>1</w:t>
         </w:r>
@@ -222,11 +209,12 @@
           <w:rPr>
             <w:noProof/>
             <w:webHidden/>
-            <w:lang w:val="fr-FR"/>
           </w:rPr>
           <w:fldChar w:fldCharType="end"/>
         </w:r>
       </w:hyperlink>
+      <w:bookmarkStart w:id="1" w:name="_GoBack"/>
+      <w:bookmarkEnd w:id="1"/>
     </w:p>
     <w:p>
       <w:pPr>
@@ -239,23 +227,22 @@
           <w:noProof/>
           <w:sz w:val="24"/>
           <w:szCs w:val="24"/>
-          <w:lang w:val="fr-FR"/>
-        </w:rPr>
-      </w:pPr>
-      <w:hyperlink w:anchor="_Toc449634084" w:history="1">
+          <w:lang w:val="en-US"/>
+        </w:rPr>
+      </w:pPr>
+      <w:hyperlink w:anchor="_Toc449645149" w:history="1">
         <w:r>
           <w:rPr>
             <w:rStyle w:val="Hyperlink"/>
             <w:noProof/>
             <w:lang w:val="fr-FR"/>
           </w:rPr>
-          <w:t>CRUD utilisateur</w:t>
-        </w:r>
-        <w:r>
-          <w:rPr>
-            <w:noProof/>
-            <w:webHidden/>
-            <w:lang w:val="fr-FR"/>
+          <w:t>Manual CRUD : avec Bananatype</w:t>
+        </w:r>
+        <w:r>
+          <w:rPr>
+            <w:noProof/>
+            <w:webHidden/>
           </w:rPr>
           <w:tab/>
         </w:r>
@@ -263,7 +250,6 @@
           <w:rPr>
             <w:noProof/>
             <w:webHidden/>
-            <w:lang w:val="fr-FR"/>
           </w:rPr>
           <w:fldChar w:fldCharType="begin"/>
         </w:r>
@@ -271,22 +257,19 @@
           <w:rPr>
             <w:noProof/>
             <w:webHidden/>
-            <w:lang w:val="fr-FR"/>
-          </w:rPr>
-          <w:instrText xml:space="preserve"> PAGEREF _Toc449634084 \h </w:instrText>
-        </w:r>
-        <w:r>
-          <w:rPr>
-            <w:noProof/>
-            <w:webHidden/>
-            <w:lang w:val="fr-FR"/>
-          </w:rPr>
-        </w:r>
-        <w:r>
-          <w:rPr>
-            <w:noProof/>
-            <w:webHidden/>
-            <w:lang w:val="fr-FR"/>
+          </w:rPr>
+          <w:instrText xml:space="preserve"> PAGEREF _Toc449645149 \h </w:instrText>
+        </w:r>
+        <w:r>
+          <w:rPr>
+            <w:noProof/>
+            <w:webHidden/>
+          </w:rPr>
+        </w:r>
+        <w:r>
+          <w:rPr>
+            <w:noProof/>
+            <w:webHidden/>
           </w:rPr>
           <w:fldChar w:fldCharType="separate"/>
         </w:r>
@@ -294,7 +277,6 @@
           <w:rPr>
             <w:noProof/>
             <w:webHidden/>
-            <w:lang w:val="fr-FR"/>
           </w:rPr>
           <w:t>2</w:t>
         </w:r>
@@ -302,7 +284,6 @@
           <w:rPr>
             <w:noProof/>
             <w:webHidden/>
-            <w:lang w:val="fr-FR"/>
           </w:rPr>
           <w:fldChar w:fldCharType="end"/>
         </w:r>
@@ -319,23 +300,22 @@
           <w:noProof/>
           <w:sz w:val="24"/>
           <w:szCs w:val="24"/>
-          <w:lang w:val="fr-FR"/>
-        </w:rPr>
-      </w:pPr>
-      <w:hyperlink w:anchor="_Toc449634085" w:history="1">
+          <w:lang w:val="en-US"/>
+        </w:rPr>
+      </w:pPr>
+      <w:hyperlink w:anchor="_Toc449645150" w:history="1">
         <w:r>
           <w:rPr>
             <w:rStyle w:val="Hyperlink"/>
             <w:noProof/>
             <w:lang w:val="fr-FR"/>
           </w:rPr>
-          <w:t>Créer utilisateur</w:t>
-        </w:r>
-        <w:r>
-          <w:rPr>
-            <w:noProof/>
-            <w:webHidden/>
-            <w:lang w:val="fr-FR"/>
+          <w:t>Afficher Bananatype</w:t>
+        </w:r>
+        <w:r>
+          <w:rPr>
+            <w:noProof/>
+            <w:webHidden/>
           </w:rPr>
           <w:tab/>
         </w:r>
@@ -343,7 +323,6 @@
           <w:rPr>
             <w:noProof/>
             <w:webHidden/>
-            <w:lang w:val="fr-FR"/>
           </w:rPr>
           <w:fldChar w:fldCharType="begin"/>
         </w:r>
@@ -351,22 +330,19 @@
           <w:rPr>
             <w:noProof/>
             <w:webHidden/>
-            <w:lang w:val="fr-FR"/>
-          </w:rPr>
-          <w:instrText xml:space="preserve"> PAGEREF _Toc449634085 \h </w:instrText>
-        </w:r>
-        <w:r>
-          <w:rPr>
-            <w:noProof/>
-            <w:webHidden/>
-            <w:lang w:val="fr-FR"/>
-          </w:rPr>
-        </w:r>
-        <w:r>
-          <w:rPr>
-            <w:noProof/>
-            <w:webHidden/>
-            <w:lang w:val="fr-FR"/>
+          </w:rPr>
+          <w:instrText xml:space="preserve"> PAGEREF _Toc449645150 \h </w:instrText>
+        </w:r>
+        <w:r>
+          <w:rPr>
+            <w:noProof/>
+            <w:webHidden/>
+          </w:rPr>
+        </w:r>
+        <w:r>
+          <w:rPr>
+            <w:noProof/>
+            <w:webHidden/>
           </w:rPr>
           <w:fldChar w:fldCharType="separate"/>
         </w:r>
@@ -374,7 +350,6 @@
           <w:rPr>
             <w:noProof/>
             <w:webHidden/>
-            <w:lang w:val="fr-FR"/>
           </w:rPr>
           <w:t>2</w:t>
         </w:r>
@@ -382,7 +357,6 @@
           <w:rPr>
             <w:noProof/>
             <w:webHidden/>
-            <w:lang w:val="fr-FR"/>
           </w:rPr>
           <w:fldChar w:fldCharType="end"/>
         </w:r>
@@ -399,23 +373,22 @@
           <w:noProof/>
           <w:sz w:val="24"/>
           <w:szCs w:val="24"/>
-          <w:lang w:val="fr-FR"/>
-        </w:rPr>
-      </w:pPr>
-      <w:hyperlink w:anchor="_Toc449634086" w:history="1">
+          <w:lang w:val="en-US"/>
+        </w:rPr>
+      </w:pPr>
+      <w:hyperlink w:anchor="_Toc449645151" w:history="1">
         <w:r>
           <w:rPr>
             <w:rStyle w:val="Hyperlink"/>
             <w:noProof/>
             <w:lang w:val="fr-FR"/>
           </w:rPr>
-          <w:t>Voir utilisateur</w:t>
-        </w:r>
-        <w:r>
-          <w:rPr>
-            <w:noProof/>
-            <w:webHidden/>
-            <w:lang w:val="fr-FR"/>
+          <w:t>Créer Bananatype</w:t>
+        </w:r>
+        <w:r>
+          <w:rPr>
+            <w:noProof/>
+            <w:webHidden/>
           </w:rPr>
           <w:tab/>
         </w:r>
@@ -423,7 +396,6 @@
           <w:rPr>
             <w:noProof/>
             <w:webHidden/>
-            <w:lang w:val="fr-FR"/>
           </w:rPr>
           <w:fldChar w:fldCharType="begin"/>
         </w:r>
@@ -431,22 +403,19 @@
           <w:rPr>
             <w:noProof/>
             <w:webHidden/>
-            <w:lang w:val="fr-FR"/>
-          </w:rPr>
-          <w:instrText xml:space="preserve"> PAGEREF _Toc449634086 \h </w:instrText>
-        </w:r>
-        <w:r>
-          <w:rPr>
-            <w:noProof/>
-            <w:webHidden/>
-            <w:lang w:val="fr-FR"/>
-          </w:rPr>
-        </w:r>
-        <w:r>
-          <w:rPr>
-            <w:noProof/>
-            <w:webHidden/>
-            <w:lang w:val="fr-FR"/>
+          </w:rPr>
+          <w:instrText xml:space="preserve"> PAGEREF _Toc449645151 \h </w:instrText>
+        </w:r>
+        <w:r>
+          <w:rPr>
+            <w:noProof/>
+            <w:webHidden/>
+          </w:rPr>
+        </w:r>
+        <w:r>
+          <w:rPr>
+            <w:noProof/>
+            <w:webHidden/>
           </w:rPr>
           <w:fldChar w:fldCharType="separate"/>
         </w:r>
@@ -454,7 +423,6 @@
           <w:rPr>
             <w:noProof/>
             <w:webHidden/>
-            <w:lang w:val="fr-FR"/>
           </w:rPr>
           <w:t>3</w:t>
         </w:r>
@@ -462,7 +430,6 @@
           <w:rPr>
             <w:noProof/>
             <w:webHidden/>
-            <w:lang w:val="fr-FR"/>
           </w:rPr>
           <w:fldChar w:fldCharType="end"/>
         </w:r>
@@ -479,23 +446,22 @@
           <w:noProof/>
           <w:sz w:val="24"/>
           <w:szCs w:val="24"/>
-          <w:lang w:val="fr-FR"/>
-        </w:rPr>
-      </w:pPr>
-      <w:hyperlink w:anchor="_Toc449634087" w:history="1">
+          <w:lang w:val="en-US"/>
+        </w:rPr>
+      </w:pPr>
+      <w:hyperlink w:anchor="_Toc449645152" w:history="1">
         <w:r>
           <w:rPr>
             <w:rStyle w:val="Hyperlink"/>
             <w:noProof/>
             <w:lang w:val="fr-FR"/>
           </w:rPr>
-          <w:t>Modifier utilisateur</w:t>
-        </w:r>
-        <w:r>
-          <w:rPr>
-            <w:noProof/>
-            <w:webHidden/>
-            <w:lang w:val="fr-FR"/>
+          <w:t>Modifier Bananatype</w:t>
+        </w:r>
+        <w:r>
+          <w:rPr>
+            <w:noProof/>
+            <w:webHidden/>
           </w:rPr>
           <w:tab/>
         </w:r>
@@ -503,7 +469,6 @@
           <w:rPr>
             <w:noProof/>
             <w:webHidden/>
-            <w:lang w:val="fr-FR"/>
           </w:rPr>
           <w:fldChar w:fldCharType="begin"/>
         </w:r>
@@ -511,22 +476,19 @@
           <w:rPr>
             <w:noProof/>
             <w:webHidden/>
-            <w:lang w:val="fr-FR"/>
-          </w:rPr>
-          <w:instrText xml:space="preserve"> PAGEREF _Toc449634087 \h </w:instrText>
-        </w:r>
-        <w:r>
-          <w:rPr>
-            <w:noProof/>
-            <w:webHidden/>
-            <w:lang w:val="fr-FR"/>
-          </w:rPr>
-        </w:r>
-        <w:r>
-          <w:rPr>
-            <w:noProof/>
-            <w:webHidden/>
-            <w:lang w:val="fr-FR"/>
+          </w:rPr>
+          <w:instrText xml:space="preserve"> PAGEREF _Toc449645152 \h </w:instrText>
+        </w:r>
+        <w:r>
+          <w:rPr>
+            <w:noProof/>
+            <w:webHidden/>
+          </w:rPr>
+        </w:r>
+        <w:r>
+          <w:rPr>
+            <w:noProof/>
+            <w:webHidden/>
           </w:rPr>
           <w:fldChar w:fldCharType="separate"/>
         </w:r>
@@ -534,15 +496,13 @@
           <w:rPr>
             <w:noProof/>
             <w:webHidden/>
-            <w:lang w:val="fr-FR"/>
-          </w:rPr>
-          <w:t>3</w:t>
-        </w:r>
-        <w:r>
-          <w:rPr>
-            <w:noProof/>
-            <w:webHidden/>
-            <w:lang w:val="fr-FR"/>
+          </w:rPr>
+          <w:t>4</w:t>
+        </w:r>
+        <w:r>
+          <w:rPr>
+            <w:noProof/>
+            <w:webHidden/>
           </w:rPr>
           <w:fldChar w:fldCharType="end"/>
         </w:r>
@@ -559,23 +519,22 @@
           <w:noProof/>
           <w:sz w:val="24"/>
           <w:szCs w:val="24"/>
-          <w:lang w:val="fr-FR"/>
-        </w:rPr>
-      </w:pPr>
-      <w:hyperlink w:anchor="_Toc449634088" w:history="1">
+          <w:lang w:val="en-US"/>
+        </w:rPr>
+      </w:pPr>
+      <w:hyperlink w:anchor="_Toc449645153" w:history="1">
         <w:r>
           <w:rPr>
             <w:rStyle w:val="Hyperlink"/>
             <w:noProof/>
             <w:lang w:val="fr-FR"/>
           </w:rPr>
-          <w:t>Suppression utilisateur</w:t>
-        </w:r>
-        <w:r>
-          <w:rPr>
-            <w:noProof/>
-            <w:webHidden/>
-            <w:lang w:val="fr-FR"/>
+          <w:t>Suppression Bananatype</w:t>
+        </w:r>
+        <w:r>
+          <w:rPr>
+            <w:noProof/>
+            <w:webHidden/>
           </w:rPr>
           <w:tab/>
         </w:r>
@@ -583,7 +542,6 @@
           <w:rPr>
             <w:noProof/>
             <w:webHidden/>
-            <w:lang w:val="fr-FR"/>
           </w:rPr>
           <w:fldChar w:fldCharType="begin"/>
         </w:r>
@@ -591,22 +549,19 @@
           <w:rPr>
             <w:noProof/>
             <w:webHidden/>
-            <w:lang w:val="fr-FR"/>
-          </w:rPr>
-          <w:instrText xml:space="preserve"> PAGEREF _Toc449634088 \h </w:instrText>
-        </w:r>
-        <w:r>
-          <w:rPr>
-            <w:noProof/>
-            <w:webHidden/>
-            <w:lang w:val="fr-FR"/>
-          </w:rPr>
-        </w:r>
-        <w:r>
-          <w:rPr>
-            <w:noProof/>
-            <w:webHidden/>
-            <w:lang w:val="fr-FR"/>
+          </w:rPr>
+          <w:instrText xml:space="preserve"> PAGEREF _Toc449645153 \h </w:instrText>
+        </w:r>
+        <w:r>
+          <w:rPr>
+            <w:noProof/>
+            <w:webHidden/>
+          </w:rPr>
+        </w:r>
+        <w:r>
+          <w:rPr>
+            <w:noProof/>
+            <w:webHidden/>
           </w:rPr>
           <w:fldChar w:fldCharType="separate"/>
         </w:r>
@@ -614,15 +569,13 @@
           <w:rPr>
             <w:noProof/>
             <w:webHidden/>
-            <w:lang w:val="fr-FR"/>
-          </w:rPr>
-          <w:t>4</w:t>
-        </w:r>
-        <w:r>
-          <w:rPr>
-            <w:noProof/>
-            <w:webHidden/>
-            <w:lang w:val="fr-FR"/>
+          </w:rPr>
+          <w:t>5</w:t>
+        </w:r>
+        <w:r>
+          <w:rPr>
+            <w:noProof/>
+            <w:webHidden/>
           </w:rPr>
           <w:fldChar w:fldCharType="end"/>
         </w:r>
@@ -639,23 +592,22 @@
           <w:noProof/>
           <w:sz w:val="24"/>
           <w:szCs w:val="24"/>
-          <w:lang w:val="fr-FR"/>
-        </w:rPr>
-      </w:pPr>
-      <w:hyperlink w:anchor="_Toc449634089" w:history="1">
+          <w:lang w:val="en-US"/>
+        </w:rPr>
+      </w:pPr>
+      <w:hyperlink w:anchor="_Toc449645154" w:history="1">
         <w:r>
           <w:rPr>
             <w:rStyle w:val="Hyperlink"/>
             <w:noProof/>
             <w:lang w:val="fr-FR"/>
           </w:rPr>
-          <w:t>Se connecter /se déconnecter</w:t>
-        </w:r>
-        <w:r>
-          <w:rPr>
-            <w:noProof/>
-            <w:webHidden/>
-            <w:lang w:val="fr-FR"/>
+          <w:t>Connexion &amp; Déconnexion</w:t>
+        </w:r>
+        <w:r>
+          <w:rPr>
+            <w:noProof/>
+            <w:webHidden/>
           </w:rPr>
           <w:tab/>
         </w:r>
@@ -663,7 +615,6 @@
           <w:rPr>
             <w:noProof/>
             <w:webHidden/>
-            <w:lang w:val="fr-FR"/>
           </w:rPr>
           <w:fldChar w:fldCharType="begin"/>
         </w:r>
@@ -671,22 +622,19 @@
           <w:rPr>
             <w:noProof/>
             <w:webHidden/>
-            <w:lang w:val="fr-FR"/>
-          </w:rPr>
-          <w:instrText xml:space="preserve"> PAGEREF _Toc449634089 \h </w:instrText>
-        </w:r>
-        <w:r>
-          <w:rPr>
-            <w:noProof/>
-            <w:webHidden/>
-            <w:lang w:val="fr-FR"/>
-          </w:rPr>
-        </w:r>
-        <w:r>
-          <w:rPr>
-            <w:noProof/>
-            <w:webHidden/>
-            <w:lang w:val="fr-FR"/>
+          </w:rPr>
+          <w:instrText xml:space="preserve"> PAGEREF _Toc449645154 \h </w:instrText>
+        </w:r>
+        <w:r>
+          <w:rPr>
+            <w:noProof/>
+            <w:webHidden/>
+          </w:rPr>
+        </w:r>
+        <w:r>
+          <w:rPr>
+            <w:noProof/>
+            <w:webHidden/>
           </w:rPr>
           <w:fldChar w:fldCharType="separate"/>
         </w:r>
@@ -694,15 +642,13 @@
           <w:rPr>
             <w:noProof/>
             <w:webHidden/>
-            <w:lang w:val="fr-FR"/>
-          </w:rPr>
-          <w:t>4</w:t>
-        </w:r>
-        <w:r>
-          <w:rPr>
-            <w:noProof/>
-            <w:webHidden/>
-            <w:lang w:val="fr-FR"/>
+          </w:rPr>
+          <w:t>6</w:t>
+        </w:r>
+        <w:r>
+          <w:rPr>
+            <w:noProof/>
+            <w:webHidden/>
           </w:rPr>
           <w:fldChar w:fldCharType="end"/>
         </w:r>
@@ -719,10 +665,10 @@
           <w:noProof/>
           <w:sz w:val="24"/>
           <w:szCs w:val="24"/>
-          <w:lang w:val="fr-FR"/>
-        </w:rPr>
-      </w:pPr>
-      <w:hyperlink w:anchor="_Toc449634090" w:history="1">
+          <w:lang w:val="en-US"/>
+        </w:rPr>
+      </w:pPr>
+      <w:hyperlink w:anchor="_Toc449645155" w:history="1">
         <w:r>
           <w:rPr>
             <w:rStyle w:val="Hyperlink"/>
@@ -735,7 +681,6 @@
           <w:rPr>
             <w:noProof/>
             <w:webHidden/>
-            <w:lang w:val="fr-FR"/>
           </w:rPr>
           <w:tab/>
         </w:r>
@@ -743,7 +688,6 @@
           <w:rPr>
             <w:noProof/>
             <w:webHidden/>
-            <w:lang w:val="fr-FR"/>
           </w:rPr>
           <w:fldChar w:fldCharType="begin"/>
         </w:r>
@@ -751,22 +695,19 @@
           <w:rPr>
             <w:noProof/>
             <w:webHidden/>
-            <w:lang w:val="fr-FR"/>
-          </w:rPr>
-          <w:instrText xml:space="preserve"> PAGEREF _Toc449634090 \h </w:instrText>
-        </w:r>
-        <w:r>
-          <w:rPr>
-            <w:noProof/>
-            <w:webHidden/>
-            <w:lang w:val="fr-FR"/>
-          </w:rPr>
-        </w:r>
-        <w:r>
-          <w:rPr>
-            <w:noProof/>
-            <w:webHidden/>
-            <w:lang w:val="fr-FR"/>
+          </w:rPr>
+          <w:instrText xml:space="preserve"> PAGEREF _Toc449645155 \h </w:instrText>
+        </w:r>
+        <w:r>
+          <w:rPr>
+            <w:noProof/>
+            <w:webHidden/>
+          </w:rPr>
+        </w:r>
+        <w:r>
+          <w:rPr>
+            <w:noProof/>
+            <w:webHidden/>
           </w:rPr>
           <w:fldChar w:fldCharType="separate"/>
         </w:r>
@@ -774,15 +715,13 @@
           <w:rPr>
             <w:noProof/>
             <w:webHidden/>
-            <w:lang w:val="fr-FR"/>
-          </w:rPr>
-          <w:t>4</w:t>
-        </w:r>
-        <w:r>
-          <w:rPr>
-            <w:noProof/>
-            <w:webHidden/>
-            <w:lang w:val="fr-FR"/>
+          </w:rPr>
+          <w:t>6</w:t>
+        </w:r>
+        <w:r>
+          <w:rPr>
+            <w:noProof/>
+            <w:webHidden/>
           </w:rPr>
           <w:fldChar w:fldCharType="end"/>
         </w:r>
@@ -799,10 +738,10 @@
           <w:noProof/>
           <w:sz w:val="24"/>
           <w:szCs w:val="24"/>
-          <w:lang w:val="fr-FR"/>
-        </w:rPr>
-      </w:pPr>
-      <w:hyperlink w:anchor="_Toc449634091" w:history="1">
+          <w:lang w:val="en-US"/>
+        </w:rPr>
+      </w:pPr>
+      <w:hyperlink w:anchor="_Toc449645156" w:history="1">
         <w:r>
           <w:rPr>
             <w:rStyle w:val="Hyperlink"/>
@@ -815,7 +754,6 @@
           <w:rPr>
             <w:noProof/>
             <w:webHidden/>
-            <w:lang w:val="fr-FR"/>
           </w:rPr>
           <w:tab/>
         </w:r>
@@ -823,7 +761,6 @@
           <w:rPr>
             <w:noProof/>
             <w:webHidden/>
-            <w:lang w:val="fr-FR"/>
           </w:rPr>
           <w:fldChar w:fldCharType="begin"/>
         </w:r>
@@ -831,22 +768,19 @@
           <w:rPr>
             <w:noProof/>
             <w:webHidden/>
-            <w:lang w:val="fr-FR"/>
-          </w:rPr>
-          <w:instrText xml:space="preserve"> PAGEREF _Toc449634091 \h </w:instrText>
-        </w:r>
-        <w:r>
-          <w:rPr>
-            <w:noProof/>
-            <w:webHidden/>
-            <w:lang w:val="fr-FR"/>
-          </w:rPr>
-        </w:r>
-        <w:r>
-          <w:rPr>
-            <w:noProof/>
-            <w:webHidden/>
-            <w:lang w:val="fr-FR"/>
+          </w:rPr>
+          <w:instrText xml:space="preserve"> PAGEREF _Toc449645156 \h </w:instrText>
+        </w:r>
+        <w:r>
+          <w:rPr>
+            <w:noProof/>
+            <w:webHidden/>
+          </w:rPr>
+        </w:r>
+        <w:r>
+          <w:rPr>
+            <w:noProof/>
+            <w:webHidden/>
           </w:rPr>
           <w:fldChar w:fldCharType="separate"/>
         </w:r>
@@ -854,15 +788,13 @@
           <w:rPr>
             <w:noProof/>
             <w:webHidden/>
-            <w:lang w:val="fr-FR"/>
-          </w:rPr>
-          <w:t>5</w:t>
-        </w:r>
-        <w:r>
-          <w:rPr>
-            <w:noProof/>
-            <w:webHidden/>
-            <w:lang w:val="fr-FR"/>
+          </w:rPr>
+          <w:t>7</w:t>
+        </w:r>
+        <w:r>
+          <w:rPr>
+            <w:noProof/>
+            <w:webHidden/>
           </w:rPr>
           <w:fldChar w:fldCharType="end"/>
         </w:r>
@@ -879,23 +811,22 @@
           <w:noProof/>
           <w:sz w:val="24"/>
           <w:szCs w:val="24"/>
-          <w:lang w:val="fr-FR"/>
-        </w:rPr>
-      </w:pPr>
-      <w:hyperlink w:anchor="_Toc449634092" w:history="1">
+          <w:lang w:val="en-US"/>
+        </w:rPr>
+      </w:pPr>
+      <w:hyperlink w:anchor="_Toc449645157" w:history="1">
         <w:r>
           <w:rPr>
             <w:rStyle w:val="Hyperlink"/>
             <w:noProof/>
             <w:lang w:val="fr-FR"/>
           </w:rPr>
-          <w:t>CR Message</w:t>
-        </w:r>
-        <w:r>
-          <w:rPr>
-            <w:noProof/>
-            <w:webHidden/>
-            <w:lang w:val="fr-FR"/>
+          <w:t>Auto CRUD : Selenium avec Bananatype</w:t>
+        </w:r>
+        <w:r>
+          <w:rPr>
+            <w:noProof/>
+            <w:webHidden/>
           </w:rPr>
           <w:tab/>
         </w:r>
@@ -903,7 +834,6 @@
           <w:rPr>
             <w:noProof/>
             <w:webHidden/>
-            <w:lang w:val="fr-FR"/>
           </w:rPr>
           <w:fldChar w:fldCharType="begin"/>
         </w:r>
@@ -911,22 +841,19 @@
           <w:rPr>
             <w:noProof/>
             <w:webHidden/>
-            <w:lang w:val="fr-FR"/>
-          </w:rPr>
-          <w:instrText xml:space="preserve"> PAGEREF _Toc449634092 \h </w:instrText>
-        </w:r>
-        <w:r>
-          <w:rPr>
-            <w:noProof/>
-            <w:webHidden/>
-            <w:lang w:val="fr-FR"/>
-          </w:rPr>
-        </w:r>
-        <w:r>
-          <w:rPr>
-            <w:noProof/>
-            <w:webHidden/>
-            <w:lang w:val="fr-FR"/>
+          </w:rPr>
+          <w:instrText xml:space="preserve"> PAGEREF _Toc449645157 \h </w:instrText>
+        </w:r>
+        <w:r>
+          <w:rPr>
+            <w:noProof/>
+            <w:webHidden/>
+          </w:rPr>
+        </w:r>
+        <w:r>
+          <w:rPr>
+            <w:noProof/>
+            <w:webHidden/>
           </w:rPr>
           <w:fldChar w:fldCharType="separate"/>
         </w:r>
@@ -934,15 +861,13 @@
           <w:rPr>
             <w:noProof/>
             <w:webHidden/>
-            <w:lang w:val="fr-FR"/>
-          </w:rPr>
-          <w:t>5</w:t>
-        </w:r>
-        <w:r>
-          <w:rPr>
-            <w:noProof/>
-            <w:webHidden/>
-            <w:lang w:val="fr-FR"/>
+          </w:rPr>
+          <w:t>8</w:t>
+        </w:r>
+        <w:r>
+          <w:rPr>
+            <w:noProof/>
+            <w:webHidden/>
           </w:rPr>
           <w:fldChar w:fldCharType="end"/>
         </w:r>
@@ -959,23 +884,22 @@
           <w:noProof/>
           <w:sz w:val="24"/>
           <w:szCs w:val="24"/>
-          <w:lang w:val="fr-FR"/>
-        </w:rPr>
-      </w:pPr>
-      <w:hyperlink w:anchor="_Toc449634093" w:history="1">
+          <w:lang w:val="en-US"/>
+        </w:rPr>
+      </w:pPr>
+      <w:hyperlink w:anchor="_Toc449645158" w:history="1">
         <w:r>
           <w:rPr>
             <w:rStyle w:val="Hyperlink"/>
             <w:noProof/>
             <w:lang w:val="fr-FR"/>
           </w:rPr>
-          <w:t>Créer message</w:t>
-        </w:r>
-        <w:r>
-          <w:rPr>
-            <w:noProof/>
-            <w:webHidden/>
-            <w:lang w:val="fr-FR"/>
+          <w:t>Afficher Bananatype</w:t>
+        </w:r>
+        <w:r>
+          <w:rPr>
+            <w:noProof/>
+            <w:webHidden/>
           </w:rPr>
           <w:tab/>
         </w:r>
@@ -983,7 +907,6 @@
           <w:rPr>
             <w:noProof/>
             <w:webHidden/>
-            <w:lang w:val="fr-FR"/>
           </w:rPr>
           <w:fldChar w:fldCharType="begin"/>
         </w:r>
@@ -991,22 +914,19 @@
           <w:rPr>
             <w:noProof/>
             <w:webHidden/>
-            <w:lang w:val="fr-FR"/>
-          </w:rPr>
-          <w:instrText xml:space="preserve"> PAGEREF _Toc449634093 \h </w:instrText>
-        </w:r>
-        <w:r>
-          <w:rPr>
-            <w:noProof/>
-            <w:webHidden/>
-            <w:lang w:val="fr-FR"/>
-          </w:rPr>
-        </w:r>
-        <w:r>
-          <w:rPr>
-            <w:noProof/>
-            <w:webHidden/>
-            <w:lang w:val="fr-FR"/>
+          </w:rPr>
+          <w:instrText xml:space="preserve"> PAGEREF _Toc449645158 \h </w:instrText>
+        </w:r>
+        <w:r>
+          <w:rPr>
+            <w:noProof/>
+            <w:webHidden/>
+          </w:rPr>
+        </w:r>
+        <w:r>
+          <w:rPr>
+            <w:noProof/>
+            <w:webHidden/>
           </w:rPr>
           <w:fldChar w:fldCharType="separate"/>
         </w:r>
@@ -1014,15 +934,13 @@
           <w:rPr>
             <w:noProof/>
             <w:webHidden/>
-            <w:lang w:val="fr-FR"/>
-          </w:rPr>
-          <w:t>5</w:t>
-        </w:r>
-        <w:r>
-          <w:rPr>
-            <w:noProof/>
-            <w:webHidden/>
-            <w:lang w:val="fr-FR"/>
+          </w:rPr>
+          <w:t>8</w:t>
+        </w:r>
+        <w:r>
+          <w:rPr>
+            <w:noProof/>
+            <w:webHidden/>
           </w:rPr>
           <w:fldChar w:fldCharType="end"/>
         </w:r>
@@ -1039,54 +957,195 @@
           <w:noProof/>
           <w:sz w:val="24"/>
           <w:szCs w:val="24"/>
-          <w:lang w:val="fr-FR"/>
-        </w:rPr>
-      </w:pPr>
-      <w:hyperlink w:anchor="_Toc449634094" w:history="1">
+          <w:lang w:val="en-US"/>
+        </w:rPr>
+      </w:pPr>
+      <w:hyperlink w:anchor="_Toc449645159" w:history="1">
         <w:r>
           <w:rPr>
             <w:rStyle w:val="Hyperlink"/>
             <w:noProof/>
             <w:lang w:val="fr-FR"/>
           </w:rPr>
-          <w:t>Voir message</w:t>
-        </w:r>
-        <w:r>
-          <w:rPr>
-            <w:noProof/>
-            <w:webHidden/>
+          <w:t>Créer Bananatype</w:t>
+        </w:r>
+        <w:r>
+          <w:rPr>
+            <w:noProof/>
+            <w:webHidden/>
+          </w:rPr>
+          <w:tab/>
+        </w:r>
+        <w:r>
+          <w:rPr>
+            <w:noProof/>
+            <w:webHidden/>
+          </w:rPr>
+          <w:fldChar w:fldCharType="begin"/>
+        </w:r>
+        <w:r>
+          <w:rPr>
+            <w:noProof/>
+            <w:webHidden/>
+          </w:rPr>
+          <w:instrText xml:space="preserve"> PAGEREF _Toc449645159 \h </w:instrText>
+        </w:r>
+        <w:r>
+          <w:rPr>
+            <w:noProof/>
+            <w:webHidden/>
+          </w:rPr>
+        </w:r>
+        <w:r>
+          <w:rPr>
+            <w:noProof/>
+            <w:webHidden/>
+          </w:rPr>
+          <w:fldChar w:fldCharType="separate"/>
+        </w:r>
+        <w:r>
+          <w:rPr>
+            <w:noProof/>
+            <w:webHidden/>
+          </w:rPr>
+          <w:t>9</w:t>
+        </w:r>
+        <w:r>
+          <w:rPr>
+            <w:noProof/>
+            <w:webHidden/>
+          </w:rPr>
+          <w:fldChar w:fldCharType="end"/>
+        </w:r>
+      </w:hyperlink>
+    </w:p>
+    <w:p>
+      <w:pPr>
+        <w:pStyle w:val="TOC2"/>
+        <w:tabs>
+          <w:tab w:val="right" w:leader="dot" w:pos="9062"/>
+        </w:tabs>
+        <w:rPr>
+          <w:rFonts w:eastAsiaTheme="minorEastAsia"/>
+          <w:noProof/>
+          <w:sz w:val="24"/>
+          <w:szCs w:val="24"/>
+          <w:lang w:val="en-US"/>
+        </w:rPr>
+      </w:pPr>
+      <w:hyperlink w:anchor="_Toc449645160" w:history="1">
+        <w:r>
+          <w:rPr>
+            <w:rStyle w:val="Hyperlink"/>
+            <w:noProof/>
             <w:lang w:val="fr-FR"/>
           </w:rPr>
+          <w:t>Modifier Bananatype</w:t>
+        </w:r>
+        <w:r>
+          <w:rPr>
+            <w:noProof/>
+            <w:webHidden/>
+          </w:rPr>
           <w:tab/>
         </w:r>
         <w:r>
           <w:rPr>
             <w:noProof/>
             <w:webHidden/>
+          </w:rPr>
+          <w:fldChar w:fldCharType="begin"/>
+        </w:r>
+        <w:r>
+          <w:rPr>
+            <w:noProof/>
+            <w:webHidden/>
+          </w:rPr>
+          <w:instrText xml:space="preserve"> PAGEREF _Toc449645160 \h </w:instrText>
+        </w:r>
+        <w:r>
+          <w:rPr>
+            <w:noProof/>
+            <w:webHidden/>
+          </w:rPr>
+        </w:r>
+        <w:r>
+          <w:rPr>
+            <w:noProof/>
+            <w:webHidden/>
+          </w:rPr>
+          <w:fldChar w:fldCharType="separate"/>
+        </w:r>
+        <w:r>
+          <w:rPr>
+            <w:noProof/>
+            <w:webHidden/>
+          </w:rPr>
+          <w:t>10</w:t>
+        </w:r>
+        <w:r>
+          <w:rPr>
+            <w:noProof/>
+            <w:webHidden/>
+          </w:rPr>
+          <w:fldChar w:fldCharType="end"/>
+        </w:r>
+      </w:hyperlink>
+    </w:p>
+    <w:p>
+      <w:pPr>
+        <w:pStyle w:val="TOC2"/>
+        <w:tabs>
+          <w:tab w:val="right" w:leader="dot" w:pos="9062"/>
+        </w:tabs>
+        <w:rPr>
+          <w:rFonts w:eastAsiaTheme="minorEastAsia"/>
+          <w:noProof/>
+          <w:sz w:val="24"/>
+          <w:szCs w:val="24"/>
+          <w:lang w:val="en-US"/>
+        </w:rPr>
+      </w:pPr>
+      <w:hyperlink w:anchor="_Toc449645161" w:history="1">
+        <w:r>
+          <w:rPr>
+            <w:rStyle w:val="Hyperlink"/>
+            <w:noProof/>
             <w:lang w:val="fr-FR"/>
           </w:rPr>
+          <w:t>Suppression Bananatype</w:t>
+        </w:r>
+        <w:r>
+          <w:rPr>
+            <w:noProof/>
+            <w:webHidden/>
+          </w:rPr>
+          <w:tab/>
+        </w:r>
+        <w:r>
+          <w:rPr>
+            <w:noProof/>
+            <w:webHidden/>
+          </w:rPr>
           <w:fldChar w:fldCharType="begin"/>
         </w:r>
         <w:r>
           <w:rPr>
             <w:noProof/>
             <w:webHidden/>
-            <w:lang w:val="fr-FR"/>
-          </w:rPr>
-          <w:instrText xml:space="preserve"> PAGEREF _Toc449634094 \h </w:instrText>
-        </w:r>
-        <w:r>
-          <w:rPr>
-            <w:noProof/>
-            <w:webHidden/>
-            <w:lang w:val="fr-FR"/>
-          </w:rPr>
-        </w:r>
-        <w:r>
-          <w:rPr>
-            <w:noProof/>
-            <w:webHidden/>
-            <w:lang w:val="fr-FR"/>
+          </w:rPr>
+          <w:instrText xml:space="preserve"> PAGEREF _Toc449645161 \h </w:instrText>
+        </w:r>
+        <w:r>
+          <w:rPr>
+            <w:noProof/>
+            <w:webHidden/>
+          </w:rPr>
+        </w:r>
+        <w:r>
+          <w:rPr>
+            <w:noProof/>
+            <w:webHidden/>
           </w:rPr>
           <w:fldChar w:fldCharType="separate"/>
         </w:r>
@@ -1094,15 +1153,13 @@
           <w:rPr>
             <w:noProof/>
             <w:webHidden/>
-            <w:lang w:val="fr-FR"/>
-          </w:rPr>
-          <w:t>6</w:t>
-        </w:r>
-        <w:r>
-          <w:rPr>
-            <w:noProof/>
-            <w:webHidden/>
-            <w:lang w:val="fr-FR"/>
+          </w:rPr>
+          <w:t>11</w:t>
+        </w:r>
+        <w:r>
+          <w:rPr>
+            <w:noProof/>
+            <w:webHidden/>
           </w:rPr>
           <w:fldChar w:fldCharType="end"/>
         </w:r>
@@ -1119,23 +1176,22 @@
           <w:noProof/>
           <w:sz w:val="24"/>
           <w:szCs w:val="24"/>
-          <w:lang w:val="fr-FR"/>
-        </w:rPr>
-      </w:pPr>
-      <w:hyperlink w:anchor="_Toc449634095" w:history="1">
+          <w:lang w:val="en-US"/>
+        </w:rPr>
+      </w:pPr>
+      <w:hyperlink w:anchor="_Toc449645162" w:history="1">
         <w:r>
           <w:rPr>
             <w:rStyle w:val="Hyperlink"/>
             <w:noProof/>
             <w:lang w:val="fr-FR"/>
           </w:rPr>
-          <w:t>Test performance</w:t>
-        </w:r>
-        <w:r>
-          <w:rPr>
-            <w:noProof/>
-            <w:webHidden/>
-            <w:lang w:val="fr-FR"/>
+          <w:t>Test de performance avec jMeter</w:t>
+        </w:r>
+        <w:r>
+          <w:rPr>
+            <w:noProof/>
+            <w:webHidden/>
           </w:rPr>
           <w:tab/>
         </w:r>
@@ -1143,7 +1199,6 @@
           <w:rPr>
             <w:noProof/>
             <w:webHidden/>
-            <w:lang w:val="fr-FR"/>
           </w:rPr>
           <w:fldChar w:fldCharType="begin"/>
         </w:r>
@@ -1151,22 +1206,19 @@
           <w:rPr>
             <w:noProof/>
             <w:webHidden/>
-            <w:lang w:val="fr-FR"/>
-          </w:rPr>
-          <w:instrText xml:space="preserve"> PAGEREF _Toc449634095 \h </w:instrText>
-        </w:r>
-        <w:r>
-          <w:rPr>
-            <w:noProof/>
-            <w:webHidden/>
-            <w:lang w:val="fr-FR"/>
-          </w:rPr>
-        </w:r>
-        <w:r>
-          <w:rPr>
-            <w:noProof/>
-            <w:webHidden/>
-            <w:lang w:val="fr-FR"/>
+          </w:rPr>
+          <w:instrText xml:space="preserve"> PAGEREF _Toc449645162 \h </w:instrText>
+        </w:r>
+        <w:r>
+          <w:rPr>
+            <w:noProof/>
+            <w:webHidden/>
+          </w:rPr>
+        </w:r>
+        <w:r>
+          <w:rPr>
+            <w:noProof/>
+            <w:webHidden/>
           </w:rPr>
           <w:fldChar w:fldCharType="separate"/>
         </w:r>
@@ -1174,15 +1226,13 @@
           <w:rPr>
             <w:noProof/>
             <w:webHidden/>
-            <w:lang w:val="fr-FR"/>
-          </w:rPr>
-          <w:t>6</w:t>
-        </w:r>
-        <w:r>
-          <w:rPr>
-            <w:noProof/>
-            <w:webHidden/>
-            <w:lang w:val="fr-FR"/>
+          </w:rPr>
+          <w:t>12</w:t>
+        </w:r>
+        <w:r>
+          <w:rPr>
+            <w:noProof/>
+            <w:webHidden/>
           </w:rPr>
           <w:fldChar w:fldCharType="end"/>
         </w:r>
@@ -1199,10 +1249,10 @@
           <w:noProof/>
           <w:sz w:val="24"/>
           <w:szCs w:val="24"/>
-          <w:lang w:val="fr-FR"/>
-        </w:rPr>
-      </w:pPr>
-      <w:hyperlink w:anchor="_Toc449634096" w:history="1">
+          <w:lang w:val="en-US"/>
+        </w:rPr>
+      </w:pPr>
+      <w:hyperlink w:anchor="_Toc449645163" w:history="1">
         <w:r>
           <w:rPr>
             <w:rStyle w:val="Hyperlink"/>
@@ -1215,7 +1265,6 @@
           <w:rPr>
             <w:noProof/>
             <w:webHidden/>
-            <w:lang w:val="fr-FR"/>
           </w:rPr>
           <w:tab/>
         </w:r>
@@ -1223,7 +1272,6 @@
           <w:rPr>
             <w:noProof/>
             <w:webHidden/>
-            <w:lang w:val="fr-FR"/>
           </w:rPr>
           <w:fldChar w:fldCharType="begin"/>
         </w:r>
@@ -1231,22 +1279,19 @@
           <w:rPr>
             <w:noProof/>
             <w:webHidden/>
-            <w:lang w:val="fr-FR"/>
-          </w:rPr>
-          <w:instrText xml:space="preserve"> PAGEREF _Toc449634096 \h </w:instrText>
-        </w:r>
-        <w:r>
-          <w:rPr>
-            <w:noProof/>
-            <w:webHidden/>
-            <w:lang w:val="fr-FR"/>
-          </w:rPr>
-        </w:r>
-        <w:r>
-          <w:rPr>
-            <w:noProof/>
-            <w:webHidden/>
-            <w:lang w:val="fr-FR"/>
+          </w:rPr>
+          <w:instrText xml:space="preserve"> PAGEREF _Toc449645163 \h </w:instrText>
+        </w:r>
+        <w:r>
+          <w:rPr>
+            <w:noProof/>
+            <w:webHidden/>
+          </w:rPr>
+        </w:r>
+        <w:r>
+          <w:rPr>
+            <w:noProof/>
+            <w:webHidden/>
           </w:rPr>
           <w:fldChar w:fldCharType="separate"/>
         </w:r>
@@ -1254,15 +1299,13 @@
           <w:rPr>
             <w:noProof/>
             <w:webHidden/>
-            <w:lang w:val="fr-FR"/>
-          </w:rPr>
-          <w:t>6</w:t>
-        </w:r>
-        <w:r>
-          <w:rPr>
-            <w:noProof/>
-            <w:webHidden/>
-            <w:lang w:val="fr-FR"/>
+          </w:rPr>
+          <w:t>12</w:t>
+        </w:r>
+        <w:r>
+          <w:rPr>
+            <w:noProof/>
+            <w:webHidden/>
           </w:rPr>
           <w:fldChar w:fldCharType="end"/>
         </w:r>
@@ -1289,14 +1332,14 @@
           <w:lang w:val="fr-FR"/>
         </w:rPr>
       </w:pPr>
-      <w:bookmarkStart w:id="1" w:name="_Toc449634083"/>
+      <w:bookmarkStart w:id="2" w:name="_Toc449645148"/>
       <w:r>
         <w:rPr>
           <w:lang w:val="fr-FR"/>
         </w:rPr>
         <w:t>Introduction</w:t>
       </w:r>
-      <w:bookmarkEnd w:id="1"/>
+      <w:bookmarkEnd w:id="2"/>
     </w:p>
     <w:p>
       <w:pPr>
@@ -1342,16 +1385,33 @@
           <w:lang w:val="fr-FR"/>
         </w:rPr>
       </w:pPr>
-      <w:bookmarkStart w:id="2" w:name="_Toc417329623"/>
-      <w:bookmarkStart w:id="3" w:name="_Toc449634084"/>
+      <w:bookmarkStart w:id="3" w:name="_Toc417329623"/>
+      <w:bookmarkStart w:id="4" w:name="_Toc449645149"/>
       <w:r>
         <w:rPr>
           <w:lang w:val="fr-FR"/>
         </w:rPr>
         <w:lastRenderedPageBreak/>
-        <w:t xml:space="preserve">CRUD </w:t>
-      </w:r>
-      <w:bookmarkEnd w:id="2"/>
+        <w:t xml:space="preserve">Manual </w:t>
+      </w:r>
+      <w:r>
+        <w:rPr>
+          <w:lang w:val="fr-FR"/>
+        </w:rPr>
+        <w:t>CRUD</w:t>
+      </w:r>
+      <w:r>
+        <w:rPr>
+          <w:lang w:val="fr-FR"/>
+        </w:rPr>
+        <w:t> :</w:t>
+      </w:r>
+      <w:r>
+        <w:rPr>
+          <w:lang w:val="fr-FR"/>
+        </w:rPr>
+        <w:t xml:space="preserve"> </w:t>
+      </w:r>
       <w:bookmarkEnd w:id="3"/>
       <w:r>
         <w:rPr>
@@ -1365,6 +1425,7 @@
         </w:rPr>
         <w:t>ype</w:t>
       </w:r>
+      <w:bookmarkEnd w:id="4"/>
     </w:p>
     <w:p>
       <w:pPr>
@@ -1373,10 +1434,9 @@
           <w:lang w:val="fr-FR"/>
         </w:rPr>
       </w:pPr>
-      <w:bookmarkStart w:id="4" w:name="_Toc417329625"/>
-      <w:bookmarkStart w:id="5" w:name="_Toc449634086"/>
+      <w:bookmarkStart w:id="5" w:name="_Toc417329625"/>
       <w:bookmarkStart w:id="6" w:name="_Toc417329624"/>
-      <w:bookmarkStart w:id="7" w:name="_Toc449634085"/>
+      <w:bookmarkStart w:id="7" w:name="_Toc449645150"/>
       <w:r>
         <w:rPr>
           <w:lang w:val="fr-FR"/>
@@ -1389,7 +1449,6 @@
         </w:rPr>
         <w:t xml:space="preserve"> </w:t>
       </w:r>
-      <w:bookmarkEnd w:id="4"/>
       <w:bookmarkEnd w:id="5"/>
       <w:r>
         <w:rPr>
@@ -1397,18 +1456,31 @@
         </w:rPr>
         <w:t>Bananatype</w:t>
       </w:r>
-    </w:p>
-    <w:p>
-      <w:pPr>
-        <w:rPr>
-          <w:lang w:val="fr-FR"/>
-        </w:rPr>
-      </w:pPr>
-      <w:r>
-        <w:rPr>
-          <w:lang w:val="fr-FR"/>
-        </w:rPr>
-        <w:t>Afficher les types de bananes existant dans la base de donnée en tableau.</w:t>
+      <w:bookmarkEnd w:id="7"/>
+    </w:p>
+    <w:p>
+      <w:pPr>
+        <w:rPr>
+          <w:lang w:val="fr-FR"/>
+        </w:rPr>
+      </w:pPr>
+      <w:r>
+        <w:rPr>
+          <w:lang w:val="fr-FR"/>
+        </w:rPr>
+        <w:t>Afficher les types de bananes existant dans la base de donnée</w:t>
+      </w:r>
+      <w:r>
+        <w:rPr>
+          <w:lang w:val="fr-FR"/>
+        </w:rPr>
+        <w:t>s</w:t>
+      </w:r>
+      <w:r>
+        <w:rPr>
+          <w:lang w:val="fr-FR"/>
+        </w:rPr>
+        <w:t xml:space="preserve"> en tableau.</w:t>
       </w:r>
     </w:p>
     <w:p>
@@ -1462,7 +1534,7 @@
         <w:rPr>
           <w:lang w:val="fr-FR"/>
         </w:rPr>
-        <w:t xml:space="preserve">ttendue : </w:t>
+        <w:t xml:space="preserve">ttendu : </w:t>
       </w:r>
     </w:p>
     <w:p>
@@ -1568,7 +1640,19 @@
         <w:rPr>
           <w:lang w:val="fr-FR"/>
         </w:rPr>
-        <w:t>Le test est un succes</w:t>
+        <w:t>Le test est un succ</w:t>
+      </w:r>
+      <w:r>
+        <w:rPr>
+          <w:lang w:val="fr-FR"/>
+        </w:rPr>
+        <w:t>è</w:t>
+      </w:r>
+      <w:r>
+        <w:rPr>
+          <w:lang w:val="fr-FR"/>
+        </w:rPr>
+        <w:t>s</w:t>
       </w:r>
       <w:r>
         <w:rPr>
@@ -1609,6 +1693,7 @@
           <w:lang w:val="fr-FR"/>
         </w:rPr>
       </w:pPr>
+      <w:bookmarkStart w:id="8" w:name="_Toc449645151"/>
       <w:r>
         <w:rPr>
           <w:lang w:val="fr-FR"/>
@@ -1617,13 +1702,13 @@
         <w:t xml:space="preserve">Créer </w:t>
       </w:r>
       <w:bookmarkEnd w:id="6"/>
-      <w:bookmarkEnd w:id="7"/>
       <w:r>
         <w:rPr>
           <w:lang w:val="fr-FR"/>
         </w:rPr>
         <w:t>Bananatype</w:t>
       </w:r>
+      <w:bookmarkEnd w:id="8"/>
     </w:p>
     <w:p>
       <w:pPr>
@@ -1683,7 +1768,7 @@
         <w:rPr>
           <w:lang w:val="fr-FR"/>
         </w:rPr>
-        <w:t xml:space="preserve">ttendue : </w:t>
+        <w:t xml:space="preserve">ttendu : </w:t>
       </w:r>
     </w:p>
     <w:p>
@@ -1912,7 +1997,7 @@
         <w:rPr>
           <w:lang w:val="fr-FR"/>
         </w:rPr>
-        <w:t xml:space="preserve">ttendue : </w:t>
+        <w:t xml:space="preserve">ttendu : </w:t>
       </w:r>
     </w:p>
     <w:p>
@@ -2095,7 +2180,7 @@
         <w:rPr>
           <w:lang w:val="fr-FR"/>
         </w:rPr>
-        <w:t xml:space="preserve">ttendue : </w:t>
+        <w:t xml:space="preserve">ttendu : </w:t>
       </w:r>
     </w:p>
     <w:p>
@@ -2235,8 +2320,8 @@
           <w:lang w:val="fr-FR"/>
         </w:rPr>
       </w:pPr>
-      <w:bookmarkStart w:id="8" w:name="_Toc417329626"/>
-      <w:bookmarkStart w:id="9" w:name="_Toc449634087"/>
+      <w:bookmarkStart w:id="9" w:name="_Toc417329626"/>
+      <w:bookmarkStart w:id="10" w:name="_Toc449645152"/>
       <w:r>
         <w:rPr>
           <w:lang w:val="fr-FR"/>
@@ -2244,7 +2329,6 @@
         <w:lastRenderedPageBreak/>
         <w:t xml:space="preserve">Modifier </w:t>
       </w:r>
-      <w:bookmarkEnd w:id="8"/>
       <w:bookmarkEnd w:id="9"/>
       <w:r>
         <w:rPr>
@@ -2252,6 +2336,7 @@
         </w:rPr>
         <w:t>Bananatype</w:t>
       </w:r>
+      <w:bookmarkEnd w:id="10"/>
     </w:p>
     <w:p>
       <w:pPr>
@@ -2317,7 +2402,7 @@
         <w:rPr>
           <w:lang w:val="fr-FR"/>
         </w:rPr>
-        <w:t xml:space="preserve">ttendue : </w:t>
+        <w:t xml:space="preserve">ttendu : </w:t>
       </w:r>
     </w:p>
     <w:p>
@@ -2494,7 +2579,7 @@
         <w:rPr>
           <w:lang w:val="fr-FR"/>
         </w:rPr>
-        <w:t xml:space="preserve">ttendue : </w:t>
+        <w:t xml:space="preserve">ttendu : </w:t>
       </w:r>
     </w:p>
     <w:p>
@@ -2665,7 +2750,7 @@
         <w:rPr>
           <w:lang w:val="fr-FR"/>
         </w:rPr>
-        <w:t xml:space="preserve">ttendue : </w:t>
+        <w:t xml:space="preserve">ttendu : </w:t>
       </w:r>
     </w:p>
     <w:p>
@@ -2798,8 +2883,8 @@
           <w:lang w:val="fr-FR"/>
         </w:rPr>
       </w:pPr>
-      <w:bookmarkStart w:id="10" w:name="_Toc417329627"/>
-      <w:bookmarkStart w:id="11" w:name="_Toc449634088"/>
+      <w:bookmarkStart w:id="11" w:name="_Toc417329627"/>
+      <w:bookmarkStart w:id="12" w:name="_Toc449645153"/>
       <w:r>
         <w:rPr>
           <w:lang w:val="fr-FR"/>
@@ -2807,7 +2892,6 @@
         <w:lastRenderedPageBreak/>
         <w:t xml:space="preserve">Suppression </w:t>
       </w:r>
-      <w:bookmarkEnd w:id="10"/>
       <w:bookmarkEnd w:id="11"/>
       <w:r>
         <w:rPr>
@@ -2815,6 +2899,7 @@
         </w:rPr>
         <w:t>Bananatype</w:t>
       </w:r>
+      <w:bookmarkEnd w:id="12"/>
     </w:p>
     <w:p>
       <w:pPr>
@@ -2886,7 +2971,7 @@
         <w:rPr>
           <w:lang w:val="fr-FR"/>
         </w:rPr>
-        <w:t xml:space="preserve">ttendue : </w:t>
+        <w:t xml:space="preserve">ttendu : </w:t>
       </w:r>
     </w:p>
     <w:p>
@@ -3024,8 +3109,7 @@
           <w:lang w:val="fr-FR"/>
         </w:rPr>
       </w:pPr>
-      <w:bookmarkStart w:id="12" w:name="_Toc417329628"/>
-      <w:bookmarkStart w:id="13" w:name="_Toc449634089"/>
+      <w:bookmarkStart w:id="13" w:name="_Toc417329628"/>
       <w:r>
         <w:rPr>
           <w:lang w:val="fr-FR"/>
@@ -3040,15 +3124,34 @@
           <w:lang w:val="fr-FR"/>
         </w:rPr>
       </w:pPr>
+      <w:bookmarkStart w:id="14" w:name="_Toc449645154"/>
       <w:r>
         <w:rPr>
           <w:lang w:val="fr-FR"/>
         </w:rPr>
         <w:lastRenderedPageBreak/>
-        <w:t>Se connecter /se déconnecter</w:t>
-      </w:r>
-      <w:bookmarkEnd w:id="12"/>
+        <w:t>Connexion</w:t>
+      </w:r>
+      <w:r>
+        <w:rPr>
+          <w:lang w:val="fr-FR"/>
+        </w:rPr>
+        <w:t xml:space="preserve"> </w:t>
+      </w:r>
       <w:bookmarkEnd w:id="13"/>
+      <w:r>
+        <w:rPr>
+          <w:lang w:val="fr-FR"/>
+        </w:rPr>
+        <w:t xml:space="preserve">&amp; </w:t>
+      </w:r>
+      <w:r>
+        <w:rPr>
+          <w:lang w:val="fr-FR"/>
+        </w:rPr>
+        <w:t>Déconnexion</w:t>
+      </w:r>
+      <w:bookmarkEnd w:id="14"/>
     </w:p>
     <w:p>
       <w:pPr>
@@ -3057,16 +3160,16 @@
           <w:lang w:val="fr-FR"/>
         </w:rPr>
       </w:pPr>
-      <w:bookmarkStart w:id="14" w:name="_Toc417329629"/>
-      <w:bookmarkStart w:id="15" w:name="_Toc449634090"/>
+      <w:bookmarkStart w:id="15" w:name="_Toc417329629"/>
+      <w:bookmarkStart w:id="16" w:name="_Toc449645155"/>
       <w:r>
         <w:rPr>
           <w:lang w:val="fr-FR"/>
         </w:rPr>
         <w:t>Login</w:t>
       </w:r>
-      <w:bookmarkEnd w:id="14"/>
       <w:bookmarkEnd w:id="15"/>
+      <w:bookmarkEnd w:id="16"/>
     </w:p>
     <w:p>
       <w:pPr>
@@ -3090,7 +3193,19 @@
         <w:rPr>
           <w:lang w:val="fr-FR"/>
         </w:rPr>
-        <w:t>pouvoir interagir avec la base de donnée.</w:t>
+        <w:t>pouvoir interagir avec la base de donnée</w:t>
+      </w:r>
+      <w:r>
+        <w:rPr>
+          <w:lang w:val="fr-FR"/>
+        </w:rPr>
+        <w:t>s</w:t>
+      </w:r>
+      <w:r>
+        <w:rPr>
+          <w:lang w:val="fr-FR"/>
+        </w:rPr>
+        <w:t>.</w:t>
       </w:r>
     </w:p>
     <w:p>
@@ -3144,7 +3259,7 @@
         <w:rPr>
           <w:lang w:val="fr-FR"/>
         </w:rPr>
-        <w:t xml:space="preserve">ttendue : </w:t>
+        <w:t xml:space="preserve">ttendu : </w:t>
       </w:r>
     </w:p>
     <w:p>
@@ -3164,7 +3279,19 @@
         <w:rPr>
           <w:lang w:val="fr-FR"/>
         </w:rPr>
-        <w:t>la page demandé avant la demande d’authentification.</w:t>
+        <w:t>la page demandé</w:t>
+      </w:r>
+      <w:r>
+        <w:rPr>
+          <w:lang w:val="fr-FR"/>
+        </w:rPr>
+        <w:t>e</w:t>
+      </w:r>
+      <w:r>
+        <w:rPr>
+          <w:lang w:val="fr-FR"/>
+        </w:rPr>
+        <w:t xml:space="preserve"> avant la demande d’authentification.</w:t>
       </w:r>
     </w:p>
     <w:p>
@@ -3178,7 +3305,31 @@
         <w:rPr>
           <w:lang w:val="fr-FR"/>
         </w:rPr>
-        <w:t>Les autres pages demandant une authentification ne réclame pas un authentification.</w:t>
+        <w:t>Les autres pages demandant une authentification ne réclame</w:t>
+      </w:r>
+      <w:r>
+        <w:rPr>
+          <w:lang w:val="fr-FR"/>
+        </w:rPr>
+        <w:t>nt</w:t>
+      </w:r>
+      <w:r>
+        <w:rPr>
+          <w:lang w:val="fr-FR"/>
+        </w:rPr>
+        <w:t xml:space="preserve"> pas un</w:t>
+      </w:r>
+      <w:r>
+        <w:rPr>
+          <w:lang w:val="fr-FR"/>
+        </w:rPr>
+        <w:t>e</w:t>
+      </w:r>
+      <w:r>
+        <w:rPr>
+          <w:lang w:val="fr-FR"/>
+        </w:rPr>
+        <w:t xml:space="preserve"> authentification.</w:t>
       </w:r>
     </w:p>
     <w:p>
@@ -3235,7 +3386,19 @@
         <w:rPr>
           <w:lang w:val="fr-FR"/>
         </w:rPr>
-        <w:t>la page demandé avant la demande d’authentification.</w:t>
+        <w:t>la page demandé</w:t>
+      </w:r>
+      <w:r>
+        <w:rPr>
+          <w:lang w:val="fr-FR"/>
+        </w:rPr>
+        <w:t>e</w:t>
+      </w:r>
+      <w:r>
+        <w:rPr>
+          <w:lang w:val="fr-FR"/>
+        </w:rPr>
+        <w:t xml:space="preserve"> avant la demande d’authentification.</w:t>
       </w:r>
     </w:p>
     <w:p>
@@ -3249,7 +3412,31 @@
         <w:rPr>
           <w:lang w:val="fr-FR"/>
         </w:rPr>
-        <w:t>Les autres pages demandant une authentification ne réclame pas un authentification.</w:t>
+        <w:t>Les autres pages demandant une authentification ne réclame</w:t>
+      </w:r>
+      <w:r>
+        <w:rPr>
+          <w:lang w:val="fr-FR"/>
+        </w:rPr>
+        <w:t>nt</w:t>
+      </w:r>
+      <w:r>
+        <w:rPr>
+          <w:lang w:val="fr-FR"/>
+        </w:rPr>
+        <w:t xml:space="preserve"> pas un</w:t>
+      </w:r>
+      <w:r>
+        <w:rPr>
+          <w:lang w:val="fr-FR"/>
+        </w:rPr>
+        <w:t>e</w:t>
+      </w:r>
+      <w:r>
+        <w:rPr>
+          <w:lang w:val="fr-FR"/>
+        </w:rPr>
+        <w:t xml:space="preserve"> authentification.</w:t>
       </w:r>
     </w:p>
     <w:p>
@@ -3326,7 +3513,13 @@
         <w:rPr>
           <w:lang w:val="fr-FR"/>
         </w:rPr>
-        <w:t>Mauvais identifiants</w:t>
+        <w:t>M</w:t>
+      </w:r>
+      <w:r>
+        <w:rPr>
+          <w:lang w:val="fr-FR"/>
+        </w:rPr>
+        <w:t>auvais identifiants</w:t>
       </w:r>
     </w:p>
     <w:p>
@@ -3346,7 +3539,7 @@
         <w:rPr>
           <w:lang w:val="fr-FR"/>
         </w:rPr>
-        <w:t xml:space="preserve">ttendue : </w:t>
+        <w:t xml:space="preserve">ttendu : </w:t>
       </w:r>
     </w:p>
     <w:p>
@@ -3483,8 +3676,7 @@
           <w:lang w:val="fr-FR"/>
         </w:rPr>
       </w:pPr>
-      <w:bookmarkStart w:id="16" w:name="_Toc417329630"/>
-      <w:bookmarkStart w:id="17" w:name="_Toc449634091"/>
+      <w:bookmarkStart w:id="17" w:name="_Toc417329630"/>
       <w:r>
         <w:rPr>
           <w:lang w:val="fr-FR"/>
@@ -3499,6 +3691,7 @@
           <w:lang w:val="fr-FR"/>
         </w:rPr>
       </w:pPr>
+      <w:bookmarkStart w:id="18" w:name="_Toc449645156"/>
       <w:r>
         <w:rPr>
           <w:lang w:val="fr-FR"/>
@@ -3506,8 +3699,8 @@
         <w:lastRenderedPageBreak/>
         <w:t>Logout</w:t>
       </w:r>
-      <w:bookmarkEnd w:id="16"/>
       <w:bookmarkEnd w:id="17"/>
+      <w:bookmarkEnd w:id="18"/>
       <w:r>
         <w:rPr>
           <w:lang w:val="fr-FR"/>
@@ -3555,6 +3748,12 @@
         <w:rPr>
           <w:lang w:val="fr-FR"/>
         </w:rPr>
+        <w:t>s</w:t>
+      </w:r>
+      <w:r>
+        <w:rPr>
+          <w:lang w:val="fr-FR"/>
+        </w:rPr>
         <w:t>.</w:t>
       </w:r>
     </w:p>
@@ -3595,7 +3794,7 @@
         <w:rPr>
           <w:lang w:val="fr-FR"/>
         </w:rPr>
-        <w:t xml:space="preserve">ttendue : </w:t>
+        <w:t xml:space="preserve">ttendu : </w:t>
       </w:r>
     </w:p>
     <w:p>
@@ -3713,8 +3912,7 @@
           <w:lang w:val="fr-FR"/>
         </w:rPr>
       </w:pPr>
-      <w:bookmarkStart w:id="18" w:name="_Toc417329634"/>
-      <w:bookmarkStart w:id="19" w:name="_Toc449634095"/>
+      <w:bookmarkStart w:id="19" w:name="_Toc417329634"/>
       <w:r>
         <w:rPr>
           <w:lang w:val="fr-FR"/>
@@ -3729,12 +3927,37 @@
           <w:lang w:val="fr-FR"/>
         </w:rPr>
       </w:pPr>
+      <w:bookmarkStart w:id="20" w:name="_Toc449645157"/>
       <w:r>
         <w:rPr>
           <w:lang w:val="fr-FR"/>
         </w:rPr>
         <w:lastRenderedPageBreak/>
-        <w:t xml:space="preserve">Test </w:t>
+        <w:t>Auto</w:t>
+      </w:r>
+      <w:r>
+        <w:rPr>
+          <w:lang w:val="fr-FR"/>
+        </w:rPr>
+        <w:t xml:space="preserve"> </w:t>
+      </w:r>
+      <w:r>
+        <w:rPr>
+          <w:lang w:val="fr-FR"/>
+        </w:rPr>
+        <w:t>CRUD</w:t>
+      </w:r>
+      <w:r>
+        <w:rPr>
+          <w:lang w:val="fr-FR"/>
+        </w:rPr>
+        <w:t> :</w:t>
+      </w:r>
+      <w:r>
+        <w:rPr>
+          <w:lang w:val="fr-FR"/>
+        </w:rPr>
+        <w:t xml:space="preserve"> </w:t>
       </w:r>
       <w:r>
         <w:rPr>
@@ -3742,6 +3965,25 @@
         </w:rPr>
         <w:t>Selenium</w:t>
       </w:r>
+      <w:r>
+        <w:rPr>
+          <w:lang w:val="fr-FR"/>
+        </w:rPr>
+        <w:t xml:space="preserve"> </w:t>
+      </w:r>
+      <w:r>
+        <w:rPr>
+          <w:lang w:val="fr-FR"/>
+        </w:rPr>
+        <w:t>avec</w:t>
+      </w:r>
+      <w:r>
+        <w:rPr>
+          <w:lang w:val="fr-FR"/>
+        </w:rPr>
+        <w:t xml:space="preserve"> Bananatype</w:t>
+      </w:r>
+      <w:bookmarkEnd w:id="20"/>
     </w:p>
     <w:p>
       <w:pPr>
@@ -3750,6 +3992,7 @@
           <w:lang w:val="fr-FR"/>
         </w:rPr>
       </w:pPr>
+      <w:bookmarkStart w:id="21" w:name="_Toc449645158"/>
       <w:r>
         <w:rPr>
           <w:lang w:val="fr-FR"/>
@@ -3768,18 +4011,31 @@
         </w:rPr>
         <w:t>Bananatype</w:t>
       </w:r>
-    </w:p>
-    <w:p>
-      <w:pPr>
-        <w:rPr>
-          <w:lang w:val="fr-FR"/>
-        </w:rPr>
-      </w:pPr>
-      <w:r>
-        <w:rPr>
-          <w:lang w:val="fr-FR"/>
-        </w:rPr>
-        <w:t>Afficher les types de bananes existant dans la base de donnée en tableau.</w:t>
+      <w:bookmarkEnd w:id="21"/>
+    </w:p>
+    <w:p>
+      <w:pPr>
+        <w:rPr>
+          <w:lang w:val="fr-FR"/>
+        </w:rPr>
+      </w:pPr>
+      <w:r>
+        <w:rPr>
+          <w:lang w:val="fr-FR"/>
+        </w:rPr>
+        <w:t>Afficher les types de bananes existant dans la base de donnée</w:t>
+      </w:r>
+      <w:r>
+        <w:rPr>
+          <w:lang w:val="fr-FR"/>
+        </w:rPr>
+        <w:t>s</w:t>
+      </w:r>
+      <w:r>
+        <w:rPr>
+          <w:lang w:val="fr-FR"/>
+        </w:rPr>
+        <w:t xml:space="preserve"> en tableau.</w:t>
       </w:r>
     </w:p>
     <w:p>
@@ -4024,6 +4280,7 @@
           <w:lang w:val="fr-FR"/>
         </w:rPr>
       </w:pPr>
+      <w:bookmarkStart w:id="22" w:name="_Toc449645159"/>
       <w:r>
         <w:rPr>
           <w:lang w:val="fr-FR"/>
@@ -4037,6 +4294,7 @@
         </w:rPr>
         <w:t>Bananatype</w:t>
       </w:r>
+      <w:bookmarkEnd w:id="22"/>
     </w:p>
     <w:p>
       <w:pPr>
@@ -5644,6 +5902,7 @@
           <w:lang w:val="fr-FR"/>
         </w:rPr>
       </w:pPr>
+      <w:bookmarkStart w:id="23" w:name="_Toc449645160"/>
       <w:r>
         <w:rPr>
           <w:lang w:val="fr-FR"/>
@@ -5657,6 +5916,7 @@
         </w:rPr>
         <w:t>Bananatype</w:t>
       </w:r>
+      <w:bookmarkEnd w:id="23"/>
     </w:p>
     <w:p>
       <w:pPr>
@@ -7096,6 +7356,7 @@
           <w:lang w:val="fr-FR"/>
         </w:rPr>
       </w:pPr>
+      <w:bookmarkStart w:id="24" w:name="_Toc449645161"/>
       <w:r>
         <w:rPr>
           <w:lang w:val="fr-FR"/>
@@ -7109,6 +7370,7 @@
         </w:rPr>
         <w:t>Bananatype</w:t>
       </w:r>
+      <w:bookmarkEnd w:id="24"/>
     </w:p>
     <w:p>
       <w:pPr>
@@ -7431,696 +7693,7 @@
           <w:lang w:val="fr-FR"/>
         </w:rPr>
       </w:pPr>
-      <w:r>
-        <w:rPr>
-          <w:lang w:val="fr-FR"/>
-        </w:rPr>
-        <w:lastRenderedPageBreak/>
-        <w:t>Se connecter /se déconnecter</w:t>
-      </w:r>
-    </w:p>
-    <w:p>
-      <w:pPr>
-        <w:pStyle w:val="Heading2"/>
-        <w:rPr>
-          <w:lang w:val="fr-FR"/>
-        </w:rPr>
-      </w:pPr>
-      <w:r>
-        <w:rPr>
-          <w:lang w:val="fr-FR"/>
-        </w:rPr>
-        <w:t>Login</w:t>
-      </w:r>
-    </w:p>
-    <w:p>
-      <w:pPr>
-        <w:rPr>
-          <w:lang w:val="fr-FR"/>
-        </w:rPr>
-      </w:pPr>
-      <w:r>
-        <w:rPr>
-          <w:lang w:val="fr-FR"/>
-        </w:rPr>
-        <w:t xml:space="preserve">Un utilisateur non authentifié </w:t>
-      </w:r>
-      <w:r>
-        <w:rPr>
-          <w:lang w:val="fr-FR"/>
-        </w:rPr>
-        <w:t>doit s’authentifier pour pouvoir interagir avec la base de donnée.</w:t>
-      </w:r>
-    </w:p>
-    <w:p>
-      <w:pPr>
-        <w:pStyle w:val="Heading3"/>
-        <w:rPr>
-          <w:lang w:val="fr-FR"/>
-        </w:rPr>
-      </w:pPr>
-      <w:r>
-        <w:rPr>
-          <w:lang w:val="fr-FR"/>
-        </w:rPr>
-        <w:t>Test 1 : Cas optimal</w:t>
-      </w:r>
-    </w:p>
-    <w:tbl>
-      <w:tblPr>
-        <w:tblStyle w:val="GridTable4-Accent5"/>
-        <w:tblW w:w="0" w:type="auto"/>
-        <w:tblLook w:val="04A0" w:firstRow="1" w:lastRow="0" w:firstColumn="1" w:lastColumn="0" w:noHBand="0" w:noVBand="1"/>
-      </w:tblPr>
-      <w:tblGrid>
-        <w:gridCol w:w="2748"/>
-        <w:gridCol w:w="4162"/>
-        <w:gridCol w:w="2378"/>
-      </w:tblGrid>
-      <w:tr>
-        <w:trPr>
-          <w:cnfStyle w:val="100000000000" w:firstRow="1" w:lastRow="0" w:firstColumn="0" w:lastColumn="0" w:oddVBand="0" w:evenVBand="0" w:oddHBand="0" w:evenHBand="0" w:firstRowFirstColumn="0" w:firstRowLastColumn="0" w:lastRowFirstColumn="0" w:lastRowLastColumn="0"/>
-        </w:trPr>
-        <w:tc>
-          <w:tcPr>
-            <w:cnfStyle w:val="001000000000" w:firstRow="0" w:lastRow="0" w:firstColumn="1" w:lastColumn="0" w:oddVBand="0" w:evenVBand="0" w:oddHBand="0" w:evenHBand="0" w:firstRowFirstColumn="0" w:firstRowLastColumn="0" w:lastRowFirstColumn="0" w:lastRowLastColumn="0"/>
-            <w:tcW w:w="2748" w:type="dxa"/>
-          </w:tcPr>
-          <w:p>
-            <w:pPr>
-              <w:rPr>
-                <w:lang w:val="fr-FR"/>
-              </w:rPr>
-            </w:pPr>
-            <w:r>
-              <w:rPr>
-                <w:lang w:val="fr-FR"/>
-              </w:rPr>
-              <w:t>Commands</w:t>
-            </w:r>
-          </w:p>
-        </w:tc>
-        <w:tc>
-          <w:tcPr>
-            <w:tcW w:w="4162" w:type="dxa"/>
-          </w:tcPr>
-          <w:p>
-            <w:pPr>
-              <w:cnfStyle w:val="100000000000" w:firstRow="1" w:lastRow="0" w:firstColumn="0" w:lastColumn="0" w:oddVBand="0" w:evenVBand="0" w:oddHBand="0" w:evenHBand="0" w:firstRowFirstColumn="0" w:firstRowLastColumn="0" w:lastRowFirstColumn="0" w:lastRowLastColumn="0"/>
-              <w:rPr>
-                <w:lang w:val="fr-FR"/>
-              </w:rPr>
-            </w:pPr>
-            <w:r>
-              <w:rPr>
-                <w:lang w:val="fr-FR"/>
-              </w:rPr>
-              <w:t>Targets</w:t>
-            </w:r>
-          </w:p>
-        </w:tc>
-        <w:tc>
-          <w:tcPr>
-            <w:tcW w:w="2378" w:type="dxa"/>
-          </w:tcPr>
-          <w:p>
-            <w:pPr>
-              <w:cnfStyle w:val="100000000000" w:firstRow="1" w:lastRow="0" w:firstColumn="0" w:lastColumn="0" w:oddVBand="0" w:evenVBand="0" w:oddHBand="0" w:evenHBand="0" w:firstRowFirstColumn="0" w:firstRowLastColumn="0" w:lastRowFirstColumn="0" w:lastRowLastColumn="0"/>
-              <w:rPr>
-                <w:lang w:val="fr-FR"/>
-              </w:rPr>
-            </w:pPr>
-            <w:r>
-              <w:rPr>
-                <w:lang w:val="fr-FR"/>
-              </w:rPr>
-              <w:t>Values</w:t>
-            </w:r>
-          </w:p>
-        </w:tc>
-      </w:tr>
-      <w:tr>
-        <w:trPr>
-          <w:cnfStyle w:val="000000100000" w:firstRow="0" w:lastRow="0" w:firstColumn="0" w:lastColumn="0" w:oddVBand="0" w:evenVBand="0" w:oddHBand="1" w:evenHBand="0" w:firstRowFirstColumn="0" w:firstRowLastColumn="0" w:lastRowFirstColumn="0" w:lastRowLastColumn="0"/>
-        </w:trPr>
-        <w:tc>
-          <w:tcPr>
-            <w:cnfStyle w:val="001000000000" w:firstRow="0" w:lastRow="0" w:firstColumn="1" w:lastColumn="0" w:oddVBand="0" w:evenVBand="0" w:oddHBand="0" w:evenHBand="0" w:firstRowFirstColumn="0" w:firstRowLastColumn="0" w:lastRowFirstColumn="0" w:lastRowLastColumn="0"/>
-            <w:tcW w:w="2748" w:type="dxa"/>
-          </w:tcPr>
-          <w:p>
-            <w:pPr>
-              <w:rPr>
-                <w:lang w:val="fr-FR"/>
-              </w:rPr>
-            </w:pPr>
-            <w:r>
-              <w:rPr>
-                <w:lang w:val="fr-FR"/>
-              </w:rPr>
-              <w:t>open</w:t>
-            </w:r>
-          </w:p>
-        </w:tc>
-        <w:tc>
-          <w:tcPr>
-            <w:tcW w:w="4162" w:type="dxa"/>
-          </w:tcPr>
-          <w:p>
-            <w:pPr>
-              <w:cnfStyle w:val="000000100000" w:firstRow="0" w:lastRow="0" w:firstColumn="0" w:lastColumn="0" w:oddVBand="0" w:evenVBand="0" w:oddHBand="1" w:evenHBand="0" w:firstRowFirstColumn="0" w:firstRowLastColumn="0" w:lastRowFirstColumn="0" w:lastRowLastColumn="0"/>
-              <w:rPr>
-                <w:lang w:val="fr-FR"/>
-              </w:rPr>
-            </w:pPr>
-            <w:r>
-              <w:rPr>
-                <w:lang w:val="fr-FR"/>
-              </w:rPr>
-              <w:t>/BananaManager/</w:t>
-            </w:r>
-          </w:p>
-        </w:tc>
-        <w:tc>
-          <w:tcPr>
-            <w:tcW w:w="2378" w:type="dxa"/>
-          </w:tcPr>
-          <w:p>
-            <w:pPr>
-              <w:cnfStyle w:val="000000100000" w:firstRow="0" w:lastRow="0" w:firstColumn="0" w:lastColumn="0" w:oddVBand="0" w:evenVBand="0" w:oddHBand="1" w:evenHBand="0" w:firstRowFirstColumn="0" w:firstRowLastColumn="0" w:lastRowFirstColumn="0" w:lastRowLastColumn="0"/>
-              <w:rPr>
-                <w:lang w:val="fr-FR"/>
-              </w:rPr>
-            </w:pPr>
-          </w:p>
-        </w:tc>
-      </w:tr>
-      <w:tr>
-        <w:trPr>
-          <w:trHeight w:val="278"/>
-        </w:trPr>
-        <w:tc>
-          <w:tcPr>
-            <w:cnfStyle w:val="001000000000" w:firstRow="0" w:lastRow="0" w:firstColumn="1" w:lastColumn="0" w:oddVBand="0" w:evenVBand="0" w:oddHBand="0" w:evenHBand="0" w:firstRowFirstColumn="0" w:firstRowLastColumn="0" w:lastRowFirstColumn="0" w:lastRowLastColumn="0"/>
-            <w:tcW w:w="2748" w:type="dxa"/>
-          </w:tcPr>
-          <w:p>
-            <w:pPr>
-              <w:rPr>
-                <w:lang w:val="fr-FR"/>
-              </w:rPr>
-            </w:pPr>
-            <w:r>
-              <w:rPr>
-                <w:lang w:val="fr-FR"/>
-              </w:rPr>
-              <w:t>clickAndWait</w:t>
-            </w:r>
-          </w:p>
-        </w:tc>
-        <w:tc>
-          <w:tcPr>
-            <w:tcW w:w="4162" w:type="dxa"/>
-          </w:tcPr>
-          <w:p>
-            <w:pPr>
-              <w:cnfStyle w:val="000000000000" w:firstRow="0" w:lastRow="0" w:firstColumn="0" w:lastColumn="0" w:oddVBand="0" w:evenVBand="0" w:oddHBand="0" w:evenHBand="0" w:firstRowFirstColumn="0" w:firstRowLastColumn="0" w:lastRowFirstColumn="0" w:lastRowLastColumn="0"/>
-              <w:rPr>
-                <w:lang w:val="fr-FR"/>
-              </w:rPr>
-            </w:pPr>
-            <w:r>
-              <w:rPr>
-                <w:lang w:val="fr-FR"/>
-              </w:rPr>
-              <w:t>link=Show All Bananatype Items</w:t>
-            </w:r>
-          </w:p>
-        </w:tc>
-        <w:tc>
-          <w:tcPr>
-            <w:tcW w:w="2378" w:type="dxa"/>
-          </w:tcPr>
-          <w:p>
-            <w:pPr>
-              <w:cnfStyle w:val="000000000000" w:firstRow="0" w:lastRow="0" w:firstColumn="0" w:lastColumn="0" w:oddVBand="0" w:evenVBand="0" w:oddHBand="0" w:evenHBand="0" w:firstRowFirstColumn="0" w:firstRowLastColumn="0" w:lastRowFirstColumn="0" w:lastRowLastColumn="0"/>
-              <w:rPr>
-                <w:lang w:val="fr-FR"/>
-              </w:rPr>
-            </w:pPr>
-          </w:p>
-        </w:tc>
-      </w:tr>
-    </w:tbl>
-    <w:p>
-      <w:pPr>
-        <w:rPr>
-          <w:lang w:val="fr-FR"/>
-        </w:rPr>
-      </w:pPr>
-    </w:p>
-    <w:p>
-      <w:pPr>
-        <w:pStyle w:val="Heading3"/>
-        <w:rPr>
-          <w:lang w:val="fr-FR"/>
-        </w:rPr>
-      </w:pPr>
-      <w:r>
-        <w:rPr>
-          <w:lang w:val="fr-FR"/>
-        </w:rPr>
-        <w:t xml:space="preserve">Test 2 : </w:t>
-      </w:r>
-      <w:r>
-        <w:rPr>
-          <w:lang w:val="fr-FR"/>
-        </w:rPr>
-        <w:t>Mauvais identifiants</w:t>
-      </w:r>
-    </w:p>
-    <w:tbl>
-      <w:tblPr>
-        <w:tblStyle w:val="GridTable4-Accent5"/>
-        <w:tblW w:w="0" w:type="auto"/>
-        <w:tblLook w:val="04A0" w:firstRow="1" w:lastRow="0" w:firstColumn="1" w:lastColumn="0" w:noHBand="0" w:noVBand="1"/>
-      </w:tblPr>
-      <w:tblGrid>
-        <w:gridCol w:w="2748"/>
-        <w:gridCol w:w="4162"/>
-        <w:gridCol w:w="2378"/>
-      </w:tblGrid>
-      <w:tr>
-        <w:trPr>
-          <w:cnfStyle w:val="100000000000" w:firstRow="1" w:lastRow="0" w:firstColumn="0" w:lastColumn="0" w:oddVBand="0" w:evenVBand="0" w:oddHBand="0" w:evenHBand="0" w:firstRowFirstColumn="0" w:firstRowLastColumn="0" w:lastRowFirstColumn="0" w:lastRowLastColumn="0"/>
-        </w:trPr>
-        <w:tc>
-          <w:tcPr>
-            <w:cnfStyle w:val="001000000000" w:firstRow="0" w:lastRow="0" w:firstColumn="1" w:lastColumn="0" w:oddVBand="0" w:evenVBand="0" w:oddHBand="0" w:evenHBand="0" w:firstRowFirstColumn="0" w:firstRowLastColumn="0" w:lastRowFirstColumn="0" w:lastRowLastColumn="0"/>
-            <w:tcW w:w="2748" w:type="dxa"/>
-          </w:tcPr>
-          <w:p>
-            <w:pPr>
-              <w:rPr>
-                <w:lang w:val="fr-FR"/>
-              </w:rPr>
-            </w:pPr>
-            <w:r>
-              <w:rPr>
-                <w:lang w:val="fr-FR"/>
-              </w:rPr>
-              <w:t>Commands</w:t>
-            </w:r>
-          </w:p>
-        </w:tc>
-        <w:tc>
-          <w:tcPr>
-            <w:tcW w:w="4162" w:type="dxa"/>
-          </w:tcPr>
-          <w:p>
-            <w:pPr>
-              <w:cnfStyle w:val="100000000000" w:firstRow="1" w:lastRow="0" w:firstColumn="0" w:lastColumn="0" w:oddVBand="0" w:evenVBand="0" w:oddHBand="0" w:evenHBand="0" w:firstRowFirstColumn="0" w:firstRowLastColumn="0" w:lastRowFirstColumn="0" w:lastRowLastColumn="0"/>
-              <w:rPr>
-                <w:lang w:val="fr-FR"/>
-              </w:rPr>
-            </w:pPr>
-            <w:r>
-              <w:rPr>
-                <w:lang w:val="fr-FR"/>
-              </w:rPr>
-              <w:t>Targets</w:t>
-            </w:r>
-          </w:p>
-        </w:tc>
-        <w:tc>
-          <w:tcPr>
-            <w:tcW w:w="2378" w:type="dxa"/>
-          </w:tcPr>
-          <w:p>
-            <w:pPr>
-              <w:cnfStyle w:val="100000000000" w:firstRow="1" w:lastRow="0" w:firstColumn="0" w:lastColumn="0" w:oddVBand="0" w:evenVBand="0" w:oddHBand="0" w:evenHBand="0" w:firstRowFirstColumn="0" w:firstRowLastColumn="0" w:lastRowFirstColumn="0" w:lastRowLastColumn="0"/>
-              <w:rPr>
-                <w:lang w:val="fr-FR"/>
-              </w:rPr>
-            </w:pPr>
-            <w:r>
-              <w:rPr>
-                <w:lang w:val="fr-FR"/>
-              </w:rPr>
-              <w:t>Values</w:t>
-            </w:r>
-          </w:p>
-        </w:tc>
-      </w:tr>
-      <w:tr>
-        <w:trPr>
-          <w:cnfStyle w:val="000000100000" w:firstRow="0" w:lastRow="0" w:firstColumn="0" w:lastColumn="0" w:oddVBand="0" w:evenVBand="0" w:oddHBand="1" w:evenHBand="0" w:firstRowFirstColumn="0" w:firstRowLastColumn="0" w:lastRowFirstColumn="0" w:lastRowLastColumn="0"/>
-          <w:trHeight w:val="305"/>
-        </w:trPr>
-        <w:tc>
-          <w:tcPr>
-            <w:cnfStyle w:val="001000000000" w:firstRow="0" w:lastRow="0" w:firstColumn="1" w:lastColumn="0" w:oddVBand="0" w:evenVBand="0" w:oddHBand="0" w:evenHBand="0" w:firstRowFirstColumn="0" w:firstRowLastColumn="0" w:lastRowFirstColumn="0" w:lastRowLastColumn="0"/>
-            <w:tcW w:w="2748" w:type="dxa"/>
-          </w:tcPr>
-          <w:p>
-            <w:pPr>
-              <w:rPr>
-                <w:lang w:val="fr-FR"/>
-              </w:rPr>
-            </w:pPr>
-            <w:r>
-              <w:rPr>
-                <w:lang w:val="fr-FR"/>
-              </w:rPr>
-              <w:t>open</w:t>
-            </w:r>
-          </w:p>
-        </w:tc>
-        <w:tc>
-          <w:tcPr>
-            <w:tcW w:w="4162" w:type="dxa"/>
-          </w:tcPr>
-          <w:p>
-            <w:pPr>
-              <w:cnfStyle w:val="000000100000" w:firstRow="0" w:lastRow="0" w:firstColumn="0" w:lastColumn="0" w:oddVBand="0" w:evenVBand="0" w:oddHBand="1" w:evenHBand="0" w:firstRowFirstColumn="0" w:firstRowLastColumn="0" w:lastRowFirstColumn="0" w:lastRowLastColumn="0"/>
-              <w:rPr>
-                <w:lang w:val="fr-FR"/>
-              </w:rPr>
-            </w:pPr>
-            <w:r>
-              <w:rPr>
-                <w:lang w:val="fr-FR"/>
-              </w:rPr>
-              <w:t>/BananaManager/</w:t>
-            </w:r>
-          </w:p>
-        </w:tc>
-        <w:tc>
-          <w:tcPr>
-            <w:tcW w:w="2378" w:type="dxa"/>
-          </w:tcPr>
-          <w:p>
-            <w:pPr>
-              <w:cnfStyle w:val="000000100000" w:firstRow="0" w:lastRow="0" w:firstColumn="0" w:lastColumn="0" w:oddVBand="0" w:evenVBand="0" w:oddHBand="1" w:evenHBand="0" w:firstRowFirstColumn="0" w:firstRowLastColumn="0" w:lastRowFirstColumn="0" w:lastRowLastColumn="0"/>
-              <w:rPr>
-                <w:lang w:val="fr-FR"/>
-              </w:rPr>
-            </w:pPr>
-          </w:p>
-        </w:tc>
-      </w:tr>
-      <w:tr>
-        <w:trPr>
-          <w:trHeight w:val="278"/>
-        </w:trPr>
-        <w:tc>
-          <w:tcPr>
-            <w:cnfStyle w:val="001000000000" w:firstRow="0" w:lastRow="0" w:firstColumn="1" w:lastColumn="0" w:oddVBand="0" w:evenVBand="0" w:oddHBand="0" w:evenHBand="0" w:firstRowFirstColumn="0" w:firstRowLastColumn="0" w:lastRowFirstColumn="0" w:lastRowLastColumn="0"/>
-            <w:tcW w:w="2748" w:type="dxa"/>
-          </w:tcPr>
-          <w:p>
-            <w:pPr>
-              <w:rPr>
-                <w:lang w:val="fr-FR"/>
-              </w:rPr>
-            </w:pPr>
-            <w:r>
-              <w:rPr>
-                <w:lang w:val="fr-FR"/>
-              </w:rPr>
-              <w:t>clickAndWait</w:t>
-            </w:r>
-          </w:p>
-        </w:tc>
-        <w:tc>
-          <w:tcPr>
-            <w:tcW w:w="4162" w:type="dxa"/>
-          </w:tcPr>
-          <w:p>
-            <w:pPr>
-              <w:cnfStyle w:val="000000000000" w:firstRow="0" w:lastRow="0" w:firstColumn="0" w:lastColumn="0" w:oddVBand="0" w:evenVBand="0" w:oddHBand="0" w:evenHBand="0" w:firstRowFirstColumn="0" w:firstRowLastColumn="0" w:lastRowFirstColumn="0" w:lastRowLastColumn="0"/>
-              <w:rPr>
-                <w:lang w:val="fr-FR"/>
-              </w:rPr>
-            </w:pPr>
-            <w:r>
-              <w:rPr>
-                <w:lang w:val="fr-FR"/>
-              </w:rPr>
-              <w:t>link=Show All Bananatype Items</w:t>
-            </w:r>
-          </w:p>
-        </w:tc>
-        <w:tc>
-          <w:tcPr>
-            <w:tcW w:w="2378" w:type="dxa"/>
-          </w:tcPr>
-          <w:p>
-            <w:pPr>
-              <w:cnfStyle w:val="000000000000" w:firstRow="0" w:lastRow="0" w:firstColumn="0" w:lastColumn="0" w:oddVBand="0" w:evenVBand="0" w:oddHBand="0" w:evenHBand="0" w:firstRowFirstColumn="0" w:firstRowLastColumn="0" w:lastRowFirstColumn="0" w:lastRowLastColumn="0"/>
-              <w:rPr>
-                <w:lang w:val="fr-FR"/>
-              </w:rPr>
-            </w:pPr>
-          </w:p>
-        </w:tc>
-      </w:tr>
-    </w:tbl>
-    <w:p>
-      <w:pPr>
-        <w:rPr>
-          <w:lang w:val="fr-FR"/>
-        </w:rPr>
-      </w:pPr>
-    </w:p>
-    <w:p>
-      <w:pPr>
-        <w:pStyle w:val="Heading2"/>
-        <w:rPr>
-          <w:lang w:val="fr-FR"/>
-        </w:rPr>
-      </w:pPr>
-      <w:r>
-        <w:rPr>
-          <w:lang w:val="fr-FR"/>
-        </w:rPr>
-        <w:t>Logout</w:t>
-      </w:r>
-    </w:p>
-    <w:p>
-      <w:pPr>
-        <w:rPr>
-          <w:lang w:val="fr-FR"/>
-        </w:rPr>
-      </w:pPr>
-      <w:r>
-        <w:rPr>
-          <w:lang w:val="fr-FR"/>
-        </w:rPr>
-        <w:t xml:space="preserve">Un utilisateur </w:t>
-      </w:r>
-      <w:r>
-        <w:rPr>
-          <w:lang w:val="fr-FR"/>
-        </w:rPr>
-        <w:t>peut se</w:t>
-      </w:r>
-      <w:r>
-        <w:rPr>
-          <w:lang w:val="fr-FR"/>
-        </w:rPr>
-        <w:t xml:space="preserve"> déconnecter</w:t>
-      </w:r>
-      <w:r>
-        <w:rPr>
-          <w:lang w:val="fr-FR"/>
-        </w:rPr>
-        <w:t xml:space="preserve"> pour ne plus pouvoir interagir avec la base de donnée</w:t>
-      </w:r>
-      <w:r>
-        <w:rPr>
-          <w:lang w:val="fr-FR"/>
-        </w:rPr>
-        <w:t>.</w:t>
-      </w:r>
-    </w:p>
-    <w:p>
-      <w:pPr>
-        <w:pStyle w:val="Heading3"/>
-        <w:rPr>
-          <w:lang w:val="fr-FR"/>
-        </w:rPr>
-      </w:pPr>
-      <w:r>
-        <w:rPr>
-          <w:lang w:val="fr-FR"/>
-        </w:rPr>
-        <w:t>Test : Déconnexion</w:t>
-      </w:r>
-    </w:p>
-    <w:tbl>
-      <w:tblPr>
-        <w:tblStyle w:val="GridTable4-Accent5"/>
-        <w:tblW w:w="0" w:type="auto"/>
-        <w:tblLook w:val="04A0" w:firstRow="1" w:lastRow="0" w:firstColumn="1" w:lastColumn="0" w:noHBand="0" w:noVBand="1"/>
-      </w:tblPr>
-      <w:tblGrid>
-        <w:gridCol w:w="2748"/>
-        <w:gridCol w:w="4162"/>
-        <w:gridCol w:w="2378"/>
-      </w:tblGrid>
-      <w:tr>
-        <w:trPr>
-          <w:cnfStyle w:val="100000000000" w:firstRow="1" w:lastRow="0" w:firstColumn="0" w:lastColumn="0" w:oddVBand="0" w:evenVBand="0" w:oddHBand="0" w:evenHBand="0" w:firstRowFirstColumn="0" w:firstRowLastColumn="0" w:lastRowFirstColumn="0" w:lastRowLastColumn="0"/>
-        </w:trPr>
-        <w:tc>
-          <w:tcPr>
-            <w:cnfStyle w:val="001000000000" w:firstRow="0" w:lastRow="0" w:firstColumn="1" w:lastColumn="0" w:oddVBand="0" w:evenVBand="0" w:oddHBand="0" w:evenHBand="0" w:firstRowFirstColumn="0" w:firstRowLastColumn="0" w:lastRowFirstColumn="0" w:lastRowLastColumn="0"/>
-            <w:tcW w:w="2748" w:type="dxa"/>
-          </w:tcPr>
-          <w:p>
-            <w:pPr>
-              <w:rPr>
-                <w:lang w:val="fr-FR"/>
-              </w:rPr>
-            </w:pPr>
-            <w:r>
-              <w:rPr>
-                <w:lang w:val="fr-FR"/>
-              </w:rPr>
-              <w:t>Commands</w:t>
-            </w:r>
-          </w:p>
-        </w:tc>
-        <w:tc>
-          <w:tcPr>
-            <w:tcW w:w="4162" w:type="dxa"/>
-          </w:tcPr>
-          <w:p>
-            <w:pPr>
-              <w:cnfStyle w:val="100000000000" w:firstRow="1" w:lastRow="0" w:firstColumn="0" w:lastColumn="0" w:oddVBand="0" w:evenVBand="0" w:oddHBand="0" w:evenHBand="0" w:firstRowFirstColumn="0" w:firstRowLastColumn="0" w:lastRowFirstColumn="0" w:lastRowLastColumn="0"/>
-              <w:rPr>
-                <w:lang w:val="fr-FR"/>
-              </w:rPr>
-            </w:pPr>
-            <w:r>
-              <w:rPr>
-                <w:lang w:val="fr-FR"/>
-              </w:rPr>
-              <w:t>Targets</w:t>
-            </w:r>
-          </w:p>
-        </w:tc>
-        <w:tc>
-          <w:tcPr>
-            <w:tcW w:w="2378" w:type="dxa"/>
-          </w:tcPr>
-          <w:p>
-            <w:pPr>
-              <w:cnfStyle w:val="100000000000" w:firstRow="1" w:lastRow="0" w:firstColumn="0" w:lastColumn="0" w:oddVBand="0" w:evenVBand="0" w:oddHBand="0" w:evenHBand="0" w:firstRowFirstColumn="0" w:firstRowLastColumn="0" w:lastRowFirstColumn="0" w:lastRowLastColumn="0"/>
-              <w:rPr>
-                <w:lang w:val="fr-FR"/>
-              </w:rPr>
-            </w:pPr>
-            <w:r>
-              <w:rPr>
-                <w:lang w:val="fr-FR"/>
-              </w:rPr>
-              <w:t>Values</w:t>
-            </w:r>
-          </w:p>
-        </w:tc>
-      </w:tr>
-      <w:tr>
-        <w:trPr>
-          <w:cnfStyle w:val="000000100000" w:firstRow="0" w:lastRow="0" w:firstColumn="0" w:lastColumn="0" w:oddVBand="0" w:evenVBand="0" w:oddHBand="1" w:evenHBand="0" w:firstRowFirstColumn="0" w:firstRowLastColumn="0" w:lastRowFirstColumn="0" w:lastRowLastColumn="0"/>
-        </w:trPr>
-        <w:tc>
-          <w:tcPr>
-            <w:cnfStyle w:val="001000000000" w:firstRow="0" w:lastRow="0" w:firstColumn="1" w:lastColumn="0" w:oddVBand="0" w:evenVBand="0" w:oddHBand="0" w:evenHBand="0" w:firstRowFirstColumn="0" w:firstRowLastColumn="0" w:lastRowFirstColumn="0" w:lastRowLastColumn="0"/>
-            <w:tcW w:w="2748" w:type="dxa"/>
-          </w:tcPr>
-          <w:p>
-            <w:pPr>
-              <w:rPr>
-                <w:lang w:val="fr-FR"/>
-              </w:rPr>
-            </w:pPr>
-            <w:r>
-              <w:rPr>
-                <w:lang w:val="fr-FR"/>
-              </w:rPr>
-              <w:t>open</w:t>
-            </w:r>
-          </w:p>
-        </w:tc>
-        <w:tc>
-          <w:tcPr>
-            <w:tcW w:w="4162" w:type="dxa"/>
-          </w:tcPr>
-          <w:p>
-            <w:pPr>
-              <w:cnfStyle w:val="000000100000" w:firstRow="0" w:lastRow="0" w:firstColumn="0" w:lastColumn="0" w:oddVBand="0" w:evenVBand="0" w:oddHBand="1" w:evenHBand="0" w:firstRowFirstColumn="0" w:firstRowLastColumn="0" w:lastRowFirstColumn="0" w:lastRowLastColumn="0"/>
-              <w:rPr>
-                <w:lang w:val="fr-FR"/>
-              </w:rPr>
-            </w:pPr>
-            <w:r>
-              <w:rPr>
-                <w:lang w:val="fr-FR"/>
-              </w:rPr>
-              <w:t>/BananaManager/</w:t>
-            </w:r>
-            <w:r>
-              <w:rPr>
-                <w:lang w:val="fr-FR"/>
-              </w:rPr>
-              <w:t>logout</w:t>
-            </w:r>
-          </w:p>
-        </w:tc>
-        <w:tc>
-          <w:tcPr>
-            <w:tcW w:w="2378" w:type="dxa"/>
-          </w:tcPr>
-          <w:p>
-            <w:pPr>
-              <w:cnfStyle w:val="000000100000" w:firstRow="0" w:lastRow="0" w:firstColumn="0" w:lastColumn="0" w:oddVBand="0" w:evenVBand="0" w:oddHBand="1" w:evenHBand="0" w:firstRowFirstColumn="0" w:firstRowLastColumn="0" w:lastRowFirstColumn="0" w:lastRowLastColumn="0"/>
-              <w:rPr>
-                <w:lang w:val="fr-FR"/>
-              </w:rPr>
-            </w:pPr>
-          </w:p>
-        </w:tc>
-      </w:tr>
-    </w:tbl>
-    <w:p/>
-    <w:p>
-      <w:pPr>
-        <w:rPr>
-          <w:rFonts w:asciiTheme="majorHAnsi" w:eastAsiaTheme="majorEastAsia" w:hAnsiTheme="majorHAnsi" w:cstheme="majorBidi"/>
-          <w:b/>
-          <w:bCs/>
-          <w:color w:val="365F91" w:themeColor="accent1" w:themeShade="BF"/>
-          <w:sz w:val="28"/>
-          <w:szCs w:val="28"/>
-          <w:lang w:val="fr-FR"/>
-        </w:rPr>
-      </w:pPr>
-      <w:r>
-        <w:rPr>
-          <w:lang w:val="fr-FR"/>
-        </w:rPr>
-        <w:br w:type="page"/>
-      </w:r>
-    </w:p>
-    <w:p>
-      <w:pPr>
-        <w:pStyle w:val="Heading1"/>
-        <w:rPr>
-          <w:lang w:val="fr-FR"/>
-        </w:rPr>
-      </w:pPr>
+      <w:bookmarkStart w:id="25" w:name="_Toc449645162"/>
       <w:r>
         <w:rPr>
           <w:lang w:val="fr-FR"/>
@@ -8140,7 +7713,6 @@
         </w:rPr>
         <w:t>performance</w:t>
       </w:r>
-      <w:bookmarkEnd w:id="18"/>
       <w:bookmarkEnd w:id="19"/>
       <w:r>
         <w:rPr>
@@ -8148,8 +7720,7 @@
         </w:rPr>
         <w:t xml:space="preserve"> avec jMeter</w:t>
       </w:r>
-      <w:bookmarkStart w:id="20" w:name="_GoBack"/>
-      <w:bookmarkEnd w:id="20"/>
+      <w:bookmarkEnd w:id="25"/>
     </w:p>
     <w:p>
       <w:pPr>
@@ -8158,8 +7729,8 @@
           <w:lang w:val="fr-FR"/>
         </w:rPr>
       </w:pPr>
-      <w:bookmarkStart w:id="21" w:name="_Toc417329635"/>
-      <w:bookmarkStart w:id="22" w:name="_Toc449634096"/>
+      <w:bookmarkStart w:id="26" w:name="_Toc417329635"/>
+      <w:bookmarkStart w:id="27" w:name="_Toc449645163"/>
       <w:r>
         <w:rPr>
           <w:lang w:val="fr-FR"/>
@@ -8172,8 +7743,8 @@
         </w:rPr>
         <w:t>onnexion simultanée</w:t>
       </w:r>
-      <w:bookmarkEnd w:id="21"/>
-      <w:bookmarkEnd w:id="22"/>
+      <w:bookmarkEnd w:id="26"/>
+      <w:bookmarkEnd w:id="27"/>
     </w:p>
     <w:p>
       <w:pPr>
@@ -8213,28 +7784,76 @@
         <w:rPr>
           <w:lang w:val="fr-FR"/>
         </w:rPr>
-        <w:t>Temps de débit  : 26.0/sec</w:t>
+        <w:t xml:space="preserve">Temps de débit  : </w:t>
+      </w:r>
+      <w:r>
+        <w:rPr>
+          <w:lang w:val="fr-FR"/>
+        </w:rPr>
+        <w:t xml:space="preserve">xxx </w:t>
+      </w:r>
+      <w:r>
+        <w:rPr>
+          <w:lang w:val="fr-FR"/>
+        </w:rPr>
+        <w:t>/sec</w:t>
       </w:r>
       <w:r>
         <w:rPr>
           <w:lang w:val="fr-FR"/>
         </w:rPr>
         <w:br/>
-        <w:t>Temps moyen pour l’opération : 3043 ms</w:t>
+        <w:t xml:space="preserve">Temps moyen pour l’opération : </w:t>
+      </w:r>
+      <w:r>
+        <w:rPr>
+          <w:lang w:val="fr-FR"/>
+        </w:rPr>
+        <w:t>xxx</w:t>
+      </w:r>
+      <w:r>
+        <w:rPr>
+          <w:lang w:val="fr-FR"/>
+        </w:rPr>
+        <w:t xml:space="preserve"> ms</w:t>
       </w:r>
       <w:r>
         <w:rPr>
           <w:lang w:val="fr-FR"/>
         </w:rPr>
         <w:br/>
-        <w:t>Temps minimum pour l’opération : 211ms</w:t>
+        <w:t xml:space="preserve">Temps minimum pour l’opération : </w:t>
+      </w:r>
+      <w:r>
+        <w:rPr>
+          <w:lang w:val="fr-FR"/>
+        </w:rPr>
+        <w:t xml:space="preserve">xxx </w:t>
+      </w:r>
+      <w:r>
+        <w:rPr>
+          <w:lang w:val="fr-FR"/>
+        </w:rPr>
+        <w:t>ms</w:t>
       </w:r>
       <w:r>
         <w:rPr>
           <w:lang w:val="fr-FR"/>
         </w:rPr>
         <w:br/>
-        <w:t>Temps maximum pour l’opération : 9232ms</w:t>
+        <w:t xml:space="preserve">Temps maximum pour l’opération : </w:t>
+      </w:r>
+      <w:r>
+        <w:rPr>
+          <w:lang w:val="fr-FR"/>
+        </w:rPr>
+        <w:t xml:space="preserve">xxx </w:t>
+      </w:r>
+      <w:r>
+        <w:rPr>
+          <w:lang w:val="fr-FR"/>
+        </w:rPr>
+        <w:t>ms</w:t>
       </w:r>
     </w:p>
     <w:p>
@@ -8285,7 +7904,19 @@
         <w:rPr>
           <w:lang w:val="fr-FR"/>
         </w:rPr>
-        <w:t>est de moins de 4 secondes, c</w:t>
+        <w:t xml:space="preserve">est de moins de </w:t>
+      </w:r>
+      <w:r>
+        <w:rPr>
+          <w:lang w:val="fr-FR"/>
+        </w:rPr>
+        <w:t>xxx</w:t>
+      </w:r>
+      <w:r>
+        <w:rPr>
+          <w:lang w:val="fr-FR"/>
+        </w:rPr>
+        <w:t xml:space="preserve"> secondes, c</w:t>
       </w:r>
       <w:r>
         <w:rPr>
@@ -8317,7 +7948,19 @@
         <w:rPr>
           <w:lang w:val="fr-FR"/>
         </w:rPr>
-        <w:t>Cependant nous pouvons noter que notre application dans un cardre de production atteindra certainement pas 100 utilisateurs concurrents.</w:t>
+        <w:t xml:space="preserve">Cependant nous pouvons noter que notre application dans un cadre de production </w:t>
+      </w:r>
+      <w:r>
+        <w:rPr>
+          <w:lang w:val="fr-FR"/>
+        </w:rPr>
+        <w:t>n’</w:t>
+      </w:r>
+      <w:r>
+        <w:rPr>
+          <w:lang w:val="fr-FR"/>
+        </w:rPr>
+        <w:t>atteindra certainement pas 100 utilisateurs concurrents.</w:t>
       </w:r>
     </w:p>
     <w:sectPr>
@@ -8405,7 +8048,7 @@
         <w:noProof/>
         <w:lang w:val="fr-FR"/>
       </w:rPr>
-      <w:t>13</w:t>
+      <w:t>1</w:t>
     </w:r>
     <w:r>
       <w:rPr>
@@ -8443,7 +8086,7 @@
         <w:noProof/>
         <w:lang w:val="fr-FR"/>
       </w:rPr>
-      <w:t>13</w:t>
+      <w:t>12</w:t>
     </w:r>
     <w:r>
       <w:rPr>
@@ -8498,14 +8141,10 @@
     </w:r>
     <w:r>
       <w:tab/>
-    </w:r>
-    <w:r>
       <w:t>Banana Manager</w:t>
     </w:r>
     <w:r>
       <w:tab/>
-    </w:r>
-    <w:r>
       <w:t>Romain Claret &amp; Nils Ryter</w:t>
     </w:r>
   </w:p>
@@ -10233,7 +9872,7 @@
 </file>
 
 <file path=customXml/itemProps1.xml><?xml version="1.0" encoding="utf-8"?>
-<ds:datastoreItem xmlns:ds="http://schemas.openxmlformats.org/officeDocument/2006/customXml" ds:itemID="{EFF87605-512A-8745-BE19-C3117EC4D289}">
+<ds:datastoreItem xmlns:ds="http://schemas.openxmlformats.org/officeDocument/2006/customXml" ds:itemID="{924BB905-AF5E-6340-94DF-0BE8179AA864}">
   <ds:schemaRefs>
     <ds:schemaRef ds:uri="http://schemas.openxmlformats.org/officeDocument/2006/bibliography"/>
   </ds:schemaRefs>

</xml_diff>